<commit_message>
Part IV Manuscript edits
Addition of background information to manuscript as well as tables form machine learning and citations.
</commit_message>
<xml_diff>
--- a/products/manuscript/Manuscript.docx
+++ b/products/manuscript/Manuscript.docx
@@ -77,260 +77,7 @@
         <w:pStyle w:val="Date"/>
       </w:pPr>
       <w:r>
-        <w:t xml:space="preserve">3/16/23</w:t>
-      </w:r>
-    </w:p>
-    <w:p>
-      <w:pPr>
-        <w:pStyle w:val="SourceCode"/>
-      </w:pPr>
-      <w:r>
-        <w:rPr>
-          <w:rStyle w:val="VerbatimChar"/>
-        </w:rPr>
-        <w:t xml:space="preserve">Warning: package 'here' was built under R version 4.2.2</w:t>
-      </w:r>
-    </w:p>
-    <w:p>
-      <w:pPr>
-        <w:pStyle w:val="SourceCode"/>
-      </w:pPr>
-      <w:r>
-        <w:rPr>
-          <w:rStyle w:val="VerbatimChar"/>
-        </w:rPr>
-        <w:t xml:space="preserve">Warning: package 'knitr' was built under R version 4.2.2</w:t>
-      </w:r>
-    </w:p>
-    <w:p>
-      <w:pPr>
-        <w:pStyle w:val="SourceCode"/>
-      </w:pPr>
-      <w:r>
-        <w:rPr>
-          <w:rStyle w:val="VerbatimChar"/>
-        </w:rPr>
-        <w:t xml:space="preserve">Warning: package 'tidyverse' was built under R version 4.2.2</w:t>
-      </w:r>
-    </w:p>
-    <w:p>
-      <w:pPr>
-        <w:pStyle w:val="SourceCode"/>
-      </w:pPr>
-      <w:r>
-        <w:rPr>
-          <w:rStyle w:val="VerbatimChar"/>
-        </w:rPr>
-        <w:t xml:space="preserve">Warning: package 'ggplot2' was built under R version 4.2.2</w:t>
-      </w:r>
-    </w:p>
-    <w:p>
-      <w:pPr>
-        <w:pStyle w:val="SourceCode"/>
-      </w:pPr>
-      <w:r>
-        <w:rPr>
-          <w:rStyle w:val="VerbatimChar"/>
-        </w:rPr>
-        <w:t xml:space="preserve">Warning: package 'tidyr' was built under R version 4.2.2</w:t>
-      </w:r>
-    </w:p>
-    <w:p>
-      <w:pPr>
-        <w:pStyle w:val="SourceCode"/>
-      </w:pPr>
-      <w:r>
-        <w:rPr>
-          <w:rStyle w:val="VerbatimChar"/>
-        </w:rPr>
-        <w:t xml:space="preserve">Warning: package 'readr' was built under R version 4.2.2</w:t>
-      </w:r>
-    </w:p>
-    <w:p>
-      <w:pPr>
-        <w:pStyle w:val="SourceCode"/>
-      </w:pPr>
-      <w:r>
-        <w:rPr>
-          <w:rStyle w:val="VerbatimChar"/>
-        </w:rPr>
-        <w:t xml:space="preserve">Warning: package 'purrr' was built under R version 4.2.2</w:t>
-      </w:r>
-    </w:p>
-    <w:p>
-      <w:pPr>
-        <w:pStyle w:val="SourceCode"/>
-      </w:pPr>
-      <w:r>
-        <w:rPr>
-          <w:rStyle w:val="VerbatimChar"/>
-        </w:rPr>
-        <w:t xml:space="preserve">Warning: package 'dplyr' was built under R version 4.2.2</w:t>
-      </w:r>
-    </w:p>
-    <w:p>
-      <w:pPr>
-        <w:pStyle w:val="SourceCode"/>
-      </w:pPr>
-      <w:r>
-        <w:rPr>
-          <w:rStyle w:val="VerbatimChar"/>
-        </w:rPr>
-        <w:t xml:space="preserve">Warning: package 'stringr' was built under R version 4.2.2</w:t>
-      </w:r>
-    </w:p>
-    <w:p>
-      <w:pPr>
-        <w:pStyle w:val="SourceCode"/>
-      </w:pPr>
-      <w:r>
-        <w:rPr>
-          <w:rStyle w:val="VerbatimChar"/>
-        </w:rPr>
-        <w:t xml:space="preserve">Warning: package 'forcats' was built under R version 4.2.2</w:t>
-      </w:r>
-    </w:p>
-    <w:p>
-      <w:pPr>
-        <w:pStyle w:val="SourceCode"/>
-      </w:pPr>
-      <w:r>
-        <w:rPr>
-          <w:rStyle w:val="VerbatimChar"/>
-        </w:rPr>
-        <w:t xml:space="preserve">Warning: package 'lubridate' was built under R version 4.2.2</w:t>
-      </w:r>
-    </w:p>
-    <w:p>
-      <w:pPr>
-        <w:pStyle w:val="SourceCode"/>
-      </w:pPr>
-      <w:r>
-        <w:rPr>
-          <w:rStyle w:val="VerbatimChar"/>
-        </w:rPr>
-        <w:t xml:space="preserve">Warning: package 'tidymodels' was built under R version 4.2.2</w:t>
-      </w:r>
-    </w:p>
-    <w:p>
-      <w:pPr>
-        <w:pStyle w:val="SourceCode"/>
-      </w:pPr>
-      <w:r>
-        <w:rPr>
-          <w:rStyle w:val="VerbatimChar"/>
-        </w:rPr>
-        <w:t xml:space="preserve">Warning: package 'dials' was built under R version 4.2.2</w:t>
-      </w:r>
-    </w:p>
-    <w:p>
-      <w:pPr>
-        <w:pStyle w:val="SourceCode"/>
-      </w:pPr>
-      <w:r>
-        <w:rPr>
-          <w:rStyle w:val="VerbatimChar"/>
-        </w:rPr>
-        <w:t xml:space="preserve">Warning: package 'scales' was built under R version 4.2.2</w:t>
-      </w:r>
-    </w:p>
-    <w:p>
-      <w:pPr>
-        <w:pStyle w:val="SourceCode"/>
-      </w:pPr>
-      <w:r>
-        <w:rPr>
-          <w:rStyle w:val="VerbatimChar"/>
-        </w:rPr>
-        <w:t xml:space="preserve">Warning: package 'infer' was built under R version 4.2.2</w:t>
-      </w:r>
-    </w:p>
-    <w:p>
-      <w:pPr>
-        <w:pStyle w:val="SourceCode"/>
-      </w:pPr>
-      <w:r>
-        <w:rPr>
-          <w:rStyle w:val="VerbatimChar"/>
-        </w:rPr>
-        <w:t xml:space="preserve">Warning: package 'modeldata' was built under R version 4.2.2</w:t>
-      </w:r>
-    </w:p>
-    <w:p>
-      <w:pPr>
-        <w:pStyle w:val="SourceCode"/>
-      </w:pPr>
-      <w:r>
-        <w:rPr>
-          <w:rStyle w:val="VerbatimChar"/>
-        </w:rPr>
-        <w:t xml:space="preserve">Warning: package 'parsnip' was built under R version 4.2.2</w:t>
-      </w:r>
-    </w:p>
-    <w:p>
-      <w:pPr>
-        <w:pStyle w:val="SourceCode"/>
-      </w:pPr>
-      <w:r>
-        <w:rPr>
-          <w:rStyle w:val="VerbatimChar"/>
-        </w:rPr>
-        <w:t xml:space="preserve">Warning: package 'recipes' was built under R version 4.2.2</w:t>
-      </w:r>
-    </w:p>
-    <w:p>
-      <w:pPr>
-        <w:pStyle w:val="SourceCode"/>
-      </w:pPr>
-      <w:r>
-        <w:rPr>
-          <w:rStyle w:val="VerbatimChar"/>
-        </w:rPr>
-        <w:t xml:space="preserve">Warning: package 'rsample' was built under R version 4.2.2</w:t>
-      </w:r>
-    </w:p>
-    <w:p>
-      <w:pPr>
-        <w:pStyle w:val="SourceCode"/>
-      </w:pPr>
-      <w:r>
-        <w:rPr>
-          <w:rStyle w:val="VerbatimChar"/>
-        </w:rPr>
-        <w:t xml:space="preserve">Warning: package 'tune' was built under R version 4.2.2</w:t>
-      </w:r>
-    </w:p>
-    <w:p>
-      <w:pPr>
-        <w:pStyle w:val="SourceCode"/>
-      </w:pPr>
-      <w:r>
-        <w:rPr>
-          <w:rStyle w:val="VerbatimChar"/>
-        </w:rPr>
-        <w:t xml:space="preserve">Warning: package 'workflows' was built under R version 4.2.2</w:t>
-      </w:r>
-    </w:p>
-    <w:p>
-      <w:pPr>
-        <w:pStyle w:val="SourceCode"/>
-      </w:pPr>
-      <w:r>
-        <w:rPr>
-          <w:rStyle w:val="VerbatimChar"/>
-        </w:rPr>
-        <w:t xml:space="preserve">Warning: package 'workflowsets' was built under R version 4.2.2</w:t>
-      </w:r>
-    </w:p>
-    <w:p>
-      <w:pPr>
-        <w:pStyle w:val="SourceCode"/>
-      </w:pPr>
-      <w:r>
-        <w:rPr>
-          <w:rStyle w:val="VerbatimChar"/>
-        </w:rPr>
-        <w:t xml:space="preserve">Warning: package 'yardstick' was built under R version 4.2.2</w:t>
+        <w:t xml:space="preserve">4/6/23</w:t>
       </w:r>
     </w:p>
     <w:bookmarkStart w:id="23" w:name="introduction"/>
@@ -356,11 +103,67 @@
         <w:pStyle w:val="FirstParagraph"/>
       </w:pPr>
       <w:r>
-        <w:rPr>
-          <w:iCs/>
-          <w:i/>
-        </w:rPr>
-        <w:t xml:space="preserve">Provide enough background on your topic that others can understand the why and how of your analysis</w:t>
+        <w:t xml:space="preserve">A little over three years ago, the world was brought to its knees by a virus no one had heard of before. SARS-CoV-2, which causes the disease COVID-19, ravaged the world and caused millions of deaths</w:t>
+      </w:r>
+      <w:r>
+        <w:t xml:space="preserve"> </w:t>
+      </w:r>
+      <w:r>
+        <w:t xml:space="preserve">(CDC, n.d.-a)</w:t>
+      </w:r>
+      <w:r>
+        <w:t xml:space="preserve">. Scientists and researchers worked tirelessly during 2020 to develop vaccines to stop the spread and lessen the symptoms, and by the end of the year emergency use authorizations were given to administer the first immunizations.</w:t>
+      </w:r>
+    </w:p>
+    <w:p>
+      <w:pPr>
+        <w:pStyle w:val="BodyText"/>
+      </w:pPr>
+      <w:r>
+        <w:t xml:space="preserve">After the first vaccines were approved, a rollout began across the United States to distribute the new immunizations. In the beginning, priority was given to healthcare workers, long-term care facility residents, essential workers, those with high-risk conditions, and older adults. Distribution then began to other groups as supply warranted. Throughout 2021 and 2022, immunizations continued to be distributed to each state through health departments, pharmacies, doctor’s offices, and many other settings</w:t>
+      </w:r>
+      <w:r>
+        <w:t xml:space="preserve"> </w:t>
+      </w:r>
+      <w:r>
+        <w:t xml:space="preserve">(Dooling et al., 2021)</w:t>
+      </w:r>
+      <w:r>
+        <w:t xml:space="preserve">. Distribution did not always equal administration, however, and many factors may have affected whether or not someone received a vaccine.</w:t>
+      </w:r>
+    </w:p>
+    <w:p>
+      <w:pPr>
+        <w:pStyle w:val="BodyText"/>
+      </w:pPr>
+      <w:r>
+        <w:t xml:space="preserve">Income is an integral predictor of health outcomes; previous studies have shown that there are large health differences between high and low income groups</w:t>
+      </w:r>
+      <w:r>
+        <w:t xml:space="preserve"> </w:t>
+      </w:r>
+      <w:r>
+        <w:t xml:space="preserve">(Zimmerman &amp; Anderson, 2019)</w:t>
+      </w:r>
+      <w:r>
+        <w:t xml:space="preserve">. Studies have also shown that low income is associated with low vaccine uptake</w:t>
+      </w:r>
+      <w:r>
+        <w:t xml:space="preserve"> </w:t>
+      </w:r>
+      <w:r>
+        <w:t xml:space="preserve">(Kawai &amp; Kawai, 2021)</w:t>
+      </w:r>
+      <w:r>
+        <w:t xml:space="preserve">. Low income areas are likely to have less access to healthcare facilities, which may contribute to these numbers.</w:t>
+      </w:r>
+    </w:p>
+    <w:p>
+      <w:pPr>
+        <w:pStyle w:val="BodyText"/>
+      </w:pPr>
+      <w:r>
+        <w:t xml:space="preserve">To investigate if any outside factors affected administration, we are going to compare region groups and median income data for each state to administration numbers and investigate their relationships. We expect to see states with lower median incomes (and therefore regions with lower median incomes) having lower administration numbers.</w:t>
       </w:r>
     </w:p>
     <w:bookmarkEnd w:id="20"/>
@@ -378,7 +181,33 @@
         <w:pStyle w:val="FirstParagraph"/>
       </w:pPr>
       <w:r>
-        <w:t xml:space="preserve">This dataset contains US COVID-19 vaccine deliveries and administration data at national and jurisdiction level from all vaccine partners, including jurisdictional partner clinics, retail pharmacies, long-term care facilities, dialysis centers, Federal Emergency Management Agency and Health Resources and Services Administration partner sites, and federal entity facilities. It was obtained from https://data.cdc.gov/Vaccinations/COVID-19-Vaccinations-in-the-United-States-Jurisdi/unsk-b7fc. It has 109 columns and 37,500 rows of administration, distribution, and series data of COVID-19 vaccinations across the US.</w:t>
+        <w:t xml:space="preserve">The main dataset contains US COVID-19 vaccine deliveries and administration data at national and jurisdiction level from all vaccine partners, including jurisdictional partner clinics, retail pharmacies, long-term care facilities, dialysis centers, Federal Emergency Management Agency and Health Resources and Services Administration partner sites, and federal entity facilities</w:t>
+      </w:r>
+      <w:r>
+        <w:t xml:space="preserve"> </w:t>
+      </w:r>
+      <w:r>
+        <w:t xml:space="preserve">(CDC, n.d.-b)</w:t>
+      </w:r>
+      <w:r>
+        <w:t xml:space="preserve">. It has 109 columns and 37,500 rows of administration, distribution, and series data of COVID-19 vaccinations across the US.</w:t>
+      </w:r>
+    </w:p>
+    <w:p>
+      <w:pPr>
+        <w:pStyle w:val="BodyText"/>
+      </w:pPr>
+      <w:r>
+        <w:t xml:space="preserve">To use income data in our analysis, we uses US Census Bureau ACS Income date from 2021</w:t>
+      </w:r>
+      <w:r>
+        <w:t xml:space="preserve"> </w:t>
+      </w:r>
+      <w:r>
+        <w:t xml:space="preserve">(Bureau, 2021)</w:t>
+      </w:r>
+      <w:r>
+        <w:t xml:space="preserve">. This data was taken from the American Community Survey</w:t>
       </w:r>
     </w:p>
     <w:bookmarkEnd w:id="21"/>
@@ -396,7 +225,7 @@
         <w:pStyle w:val="FirstParagraph"/>
       </w:pPr>
       <w:r>
-        <w:t xml:space="preserve">Question: What factors (like region) influenced COVID-19 vaccine distribution across the US? Hypotheses: H0 - There is not a difference in COVID-19 vaccine (across manufacturers) popularity across all the regions in the United States. HA - There is differences in COVID-19 vaccine (manufacturer) popularity across the regions in the United States.</w:t>
+        <w:t xml:space="preserve">Question: What factors (like region or median income) influenced COVID-19 vaccines across the US? Hypotheses: H0 - There is no association between region or median income per state and COVID-19 vaccine administration in the United States. HA - There is an association between region or median income and COVID-19 vaccine administration in the United States.</w:t>
       </w:r>
     </w:p>
     <w:bookmarkEnd w:id="22"/>
@@ -2078,13 +1907,1271 @@
         <w:pStyle w:val="FirstParagraph"/>
       </w:pPr>
       <w:r>
-        <w:rPr>
-          <w:iCs/>
-          <w:i/>
-        </w:rPr>
-        <w:t xml:space="preserve">Use one or several suitable statistical/machine learning methods to analyze your data and to produce meaningful figures, tables, etc. This might again be code that is best placed in one or several separate R scripts that need to be well documented. You want the code to produce figures and data ready for display as tables, and save those. Then you load them here.</w:t>
-      </w:r>
-    </w:p>
+        <w:t xml:space="preserve">Comparing the best tree model to the null model fitted with the training dataset.</w:t>
+      </w:r>
+    </w:p>
+    <w:p>
+      <w:pPr>
+        <w:pStyle w:val="SourceCode"/>
+      </w:pPr>
+      <w:r>
+        <w:rPr>
+          <w:rStyle w:val="NormalTok"/>
+        </w:rPr>
+        <w:t xml:space="preserve">resulttable4 </w:t>
+      </w:r>
+      <w:r>
+        <w:rPr>
+          <w:rStyle w:val="OtherTok"/>
+        </w:rPr>
+        <w:t xml:space="preserve">&lt;-</w:t>
+      </w:r>
+      <w:r>
+        <w:rPr>
+          <w:rStyle w:val="NormalTok"/>
+        </w:rPr>
+        <w:t xml:space="preserve"> </w:t>
+      </w:r>
+      <w:r>
+        <w:rPr>
+          <w:rStyle w:val="FunctionTok"/>
+        </w:rPr>
+        <w:t xml:space="preserve">readRDS</w:t>
+      </w:r>
+      <w:r>
+        <w:rPr>
+          <w:rStyle w:val="NormalTok"/>
+        </w:rPr>
+        <w:t xml:space="preserve">(</w:t>
+      </w:r>
+      <w:r>
+        <w:rPr>
+          <w:rStyle w:val="FunctionTok"/>
+        </w:rPr>
+        <w:t xml:space="preserve">here</w:t>
+      </w:r>
+      <w:r>
+        <w:rPr>
+          <w:rStyle w:val="NormalTok"/>
+        </w:rPr>
+        <w:t xml:space="preserve">(</w:t>
+      </w:r>
+      <w:r>
+        <w:rPr>
+          <w:rStyle w:val="StringTok"/>
+        </w:rPr>
+        <w:t xml:space="preserve">"code"</w:t>
+      </w:r>
+      <w:r>
+        <w:rPr>
+          <w:rStyle w:val="NormalTok"/>
+        </w:rPr>
+        <w:t xml:space="preserve">, </w:t>
+      </w:r>
+      <w:r>
+        <w:rPr>
+          <w:rStyle w:val="StringTok"/>
+        </w:rPr>
+        <w:t xml:space="preserve">"analysis_code"</w:t>
+      </w:r>
+      <w:r>
+        <w:rPr>
+          <w:rStyle w:val="NormalTok"/>
+        </w:rPr>
+        <w:t xml:space="preserve">, </w:t>
+      </w:r>
+      <w:r>
+        <w:rPr>
+          <w:rStyle w:val="StringTok"/>
+        </w:rPr>
+        <w:t xml:space="preserve">"best_tree_df.rds"</w:t>
+      </w:r>
+      <w:r>
+        <w:rPr>
+          <w:rStyle w:val="NormalTok"/>
+        </w:rPr>
+        <w:t xml:space="preserve">))</w:t>
+      </w:r>
+      <w:r>
+        <w:br/>
+      </w:r>
+      <w:r>
+        <w:rPr>
+          <w:rStyle w:val="FunctionTok"/>
+        </w:rPr>
+        <w:t xml:space="preserve">kable</w:t>
+      </w:r>
+      <w:r>
+        <w:rPr>
+          <w:rStyle w:val="NormalTok"/>
+        </w:rPr>
+        <w:t xml:space="preserve">(resulttable4)</w:t>
+      </w:r>
+    </w:p>
+    <w:tbl>
+      <w:tblPr>
+        <w:tblStyle w:val="Table"/>
+        <w:tblW w:type="pct" w:w="5000"/>
+        <w:tblLook w:firstRow="1" w:lastRow="0" w:firstColumn="0" w:lastColumn="0" w:noHBand="0" w:noVBand="0" w:val="0020"/>
+      </w:tblPr>
+      <w:tblGrid>
+        <w:gridCol w:w="1440"/>
+        <w:gridCol w:w="990"/>
+        <w:gridCol w:w="720"/>
+        <w:gridCol w:w="990"/>
+        <w:gridCol w:w="810"/>
+        <w:gridCol w:w="270"/>
+        <w:gridCol w:w="720"/>
+        <w:gridCol w:w="1980"/>
+      </w:tblGrid>
+      <w:tr>
+        <w:trPr>
+          <w:tblHeader w:val="true"/>
+        </w:trPr>
+        <w:tc>
+          <w:tcPr/>
+          <w:p>
+            <w:pPr>
+              <w:pStyle w:val="Compact"/>
+              <w:jc w:val="right"/>
+            </w:pPr>
+            <w:r>
+              <w:t xml:space="preserve">cost_complexity</w:t>
+            </w:r>
+          </w:p>
+        </w:tc>
+        <w:tc>
+          <w:tcPr/>
+          <w:p>
+            <w:pPr>
+              <w:pStyle w:val="Compact"/>
+              <w:jc w:val="right"/>
+            </w:pPr>
+            <w:r>
+              <w:t xml:space="preserve">tree_depth</w:t>
+            </w:r>
+          </w:p>
+        </w:tc>
+        <w:tc>
+          <w:tcPr/>
+          <w:p>
+            <w:pPr>
+              <w:pStyle w:val="Compact"/>
+              <w:jc w:val="left"/>
+            </w:pPr>
+            <w:r>
+              <w:t xml:space="preserve">.metric</w:t>
+            </w:r>
+          </w:p>
+        </w:tc>
+        <w:tc>
+          <w:tcPr/>
+          <w:p>
+            <w:pPr>
+              <w:pStyle w:val="Compact"/>
+              <w:jc w:val="left"/>
+            </w:pPr>
+            <w:r>
+              <w:t xml:space="preserve">.estimator</w:t>
+            </w:r>
+          </w:p>
+        </w:tc>
+        <w:tc>
+          <w:tcPr/>
+          <w:p>
+            <w:pPr>
+              <w:pStyle w:val="Compact"/>
+              <w:jc w:val="right"/>
+            </w:pPr>
+            <w:r>
+              <w:t xml:space="preserve">mean</w:t>
+            </w:r>
+          </w:p>
+        </w:tc>
+        <w:tc>
+          <w:tcPr/>
+          <w:p>
+            <w:pPr>
+              <w:pStyle w:val="Compact"/>
+              <w:jc w:val="right"/>
+            </w:pPr>
+            <w:r>
+              <w:t xml:space="preserve">n</w:t>
+            </w:r>
+          </w:p>
+        </w:tc>
+        <w:tc>
+          <w:tcPr/>
+          <w:p>
+            <w:pPr>
+              <w:pStyle w:val="Compact"/>
+              <w:jc w:val="right"/>
+            </w:pPr>
+            <w:r>
+              <w:t xml:space="preserve">std_err</w:t>
+            </w:r>
+          </w:p>
+        </w:tc>
+        <w:tc>
+          <w:tcPr/>
+          <w:p>
+            <w:pPr>
+              <w:pStyle w:val="Compact"/>
+              <w:jc w:val="left"/>
+            </w:pPr>
+            <w:r>
+              <w:t xml:space="preserve">.config</w:t>
+            </w:r>
+          </w:p>
+        </w:tc>
+      </w:tr>
+      <w:tr>
+        <w:tc>
+          <w:tcPr/>
+          <w:p>
+            <w:pPr>
+              <w:pStyle w:val="Compact"/>
+              <w:jc w:val="right"/>
+            </w:pPr>
+            <w:r>
+              <w:t xml:space="preserve">0</w:t>
+            </w:r>
+          </w:p>
+        </w:tc>
+        <w:tc>
+          <w:tcPr/>
+          <w:p>
+            <w:pPr>
+              <w:pStyle w:val="Compact"/>
+              <w:jc w:val="right"/>
+            </w:pPr>
+            <w:r>
+              <w:t xml:space="preserve">1</w:t>
+            </w:r>
+          </w:p>
+        </w:tc>
+        <w:tc>
+          <w:tcPr/>
+          <w:p>
+            <w:pPr>
+              <w:pStyle w:val="Compact"/>
+              <w:jc w:val="left"/>
+            </w:pPr>
+            <w:r>
+              <w:t xml:space="preserve">rmse</w:t>
+            </w:r>
+          </w:p>
+        </w:tc>
+        <w:tc>
+          <w:tcPr/>
+          <w:p>
+            <w:pPr>
+              <w:pStyle w:val="Compact"/>
+              <w:jc w:val="left"/>
+            </w:pPr>
+            <w:r>
+              <w:t xml:space="preserve">standard</w:t>
+            </w:r>
+          </w:p>
+        </w:tc>
+        <w:tc>
+          <w:tcPr/>
+          <w:p>
+            <w:pPr>
+              <w:pStyle w:val="Compact"/>
+              <w:jc w:val="right"/>
+            </w:pPr>
+            <w:r>
+              <w:t xml:space="preserve">10850738</w:t>
+            </w:r>
+          </w:p>
+        </w:tc>
+        <w:tc>
+          <w:tcPr/>
+          <w:p>
+            <w:pPr>
+              <w:pStyle w:val="Compact"/>
+              <w:jc w:val="right"/>
+            </w:pPr>
+            <w:r>
+              <w:t xml:space="preserve">5</w:t>
+            </w:r>
+          </w:p>
+        </w:tc>
+        <w:tc>
+          <w:tcPr/>
+          <w:p>
+            <w:pPr>
+              <w:pStyle w:val="Compact"/>
+              <w:jc w:val="right"/>
+            </w:pPr>
+            <w:r>
+              <w:t xml:space="preserve">1323450</w:t>
+            </w:r>
+          </w:p>
+        </w:tc>
+        <w:tc>
+          <w:tcPr/>
+          <w:p>
+            <w:pPr>
+              <w:pStyle w:val="Compact"/>
+              <w:jc w:val="left"/>
+            </w:pPr>
+            <w:r>
+              <w:t xml:space="preserve">Preprocessor1_Model01</w:t>
+            </w:r>
+          </w:p>
+        </w:tc>
+      </w:tr>
+    </w:tbl>
+    <w:p>
+      <w:pPr>
+        <w:pStyle w:val="SourceCode"/>
+      </w:pPr>
+      <w:r>
+        <w:rPr>
+          <w:rStyle w:val="NormalTok"/>
+        </w:rPr>
+        <w:t xml:space="preserve">resulttable5 </w:t>
+      </w:r>
+      <w:r>
+        <w:rPr>
+          <w:rStyle w:val="OtherTok"/>
+        </w:rPr>
+        <w:t xml:space="preserve">&lt;-</w:t>
+      </w:r>
+      <w:r>
+        <w:rPr>
+          <w:rStyle w:val="NormalTok"/>
+        </w:rPr>
+        <w:t xml:space="preserve"> </w:t>
+      </w:r>
+      <w:r>
+        <w:rPr>
+          <w:rStyle w:val="FunctionTok"/>
+        </w:rPr>
+        <w:t xml:space="preserve">readRDS</w:t>
+      </w:r>
+      <w:r>
+        <w:rPr>
+          <w:rStyle w:val="NormalTok"/>
+        </w:rPr>
+        <w:t xml:space="preserve">(</w:t>
+      </w:r>
+      <w:r>
+        <w:rPr>
+          <w:rStyle w:val="FunctionTok"/>
+        </w:rPr>
+        <w:t xml:space="preserve">here</w:t>
+      </w:r>
+      <w:r>
+        <w:rPr>
+          <w:rStyle w:val="NormalTok"/>
+        </w:rPr>
+        <w:t xml:space="preserve">(</w:t>
+      </w:r>
+      <w:r>
+        <w:rPr>
+          <w:rStyle w:val="StringTok"/>
+        </w:rPr>
+        <w:t xml:space="preserve">"code"</w:t>
+      </w:r>
+      <w:r>
+        <w:rPr>
+          <w:rStyle w:val="NormalTok"/>
+        </w:rPr>
+        <w:t xml:space="preserve">, </w:t>
+      </w:r>
+      <w:r>
+        <w:rPr>
+          <w:rStyle w:val="StringTok"/>
+        </w:rPr>
+        <w:t xml:space="preserve">"analysis_code"</w:t>
+      </w:r>
+      <w:r>
+        <w:rPr>
+          <w:rStyle w:val="NormalTok"/>
+        </w:rPr>
+        <w:t xml:space="preserve">, </w:t>
+      </w:r>
+      <w:r>
+        <w:rPr>
+          <w:rStyle w:val="StringTok"/>
+        </w:rPr>
+        <w:t xml:space="preserve">"null_train_df.rds"</w:t>
+      </w:r>
+      <w:r>
+        <w:rPr>
+          <w:rStyle w:val="NormalTok"/>
+        </w:rPr>
+        <w:t xml:space="preserve">))</w:t>
+      </w:r>
+      <w:r>
+        <w:br/>
+      </w:r>
+      <w:r>
+        <w:rPr>
+          <w:rStyle w:val="FunctionTok"/>
+        </w:rPr>
+        <w:t xml:space="preserve">kable</w:t>
+      </w:r>
+      <w:r>
+        <w:rPr>
+          <w:rStyle w:val="NormalTok"/>
+        </w:rPr>
+        <w:t xml:space="preserve">(resulttable5)</w:t>
+      </w:r>
+    </w:p>
+    <w:tbl>
+      <w:tblPr>
+        <w:tblStyle w:val="Table"/>
+        <w:tblW w:type="auto" w:w="0"/>
+        <w:tblLook w:firstRow="1" w:lastRow="0" w:firstColumn="0" w:lastColumn="0" w:noHBand="0" w:noVBand="0" w:val="0020"/>
+      </w:tblPr>
+      <w:tblGrid>
+        <w:gridCol w:w="1320"/>
+        <w:gridCol w:w="1320"/>
+        <w:gridCol w:w="1320"/>
+        <w:gridCol w:w="1320"/>
+        <w:gridCol w:w="1320"/>
+        <w:gridCol w:w="1320"/>
+      </w:tblGrid>
+      <w:tr>
+        <w:trPr>
+          <w:tblHeader w:val="true"/>
+        </w:trPr>
+        <w:tc>
+          <w:tcPr/>
+          <w:p>
+            <w:pPr>
+              <w:pStyle w:val="Compact"/>
+              <w:jc w:val="left"/>
+            </w:pPr>
+            <w:r>
+              <w:t xml:space="preserve">.metric</w:t>
+            </w:r>
+          </w:p>
+        </w:tc>
+        <w:tc>
+          <w:tcPr/>
+          <w:p>
+            <w:pPr>
+              <w:pStyle w:val="Compact"/>
+              <w:jc w:val="left"/>
+            </w:pPr>
+            <w:r>
+              <w:t xml:space="preserve">.estimator</w:t>
+            </w:r>
+          </w:p>
+        </w:tc>
+        <w:tc>
+          <w:tcPr/>
+          <w:p>
+            <w:pPr>
+              <w:pStyle w:val="Compact"/>
+              <w:jc w:val="right"/>
+            </w:pPr>
+            <w:r>
+              <w:t xml:space="preserve">mean</w:t>
+            </w:r>
+          </w:p>
+        </w:tc>
+        <w:tc>
+          <w:tcPr/>
+          <w:p>
+            <w:pPr>
+              <w:pStyle w:val="Compact"/>
+              <w:jc w:val="right"/>
+            </w:pPr>
+            <w:r>
+              <w:t xml:space="preserve">n</w:t>
+            </w:r>
+          </w:p>
+        </w:tc>
+        <w:tc>
+          <w:tcPr/>
+          <w:p>
+            <w:pPr>
+              <w:pStyle w:val="Compact"/>
+              <w:jc w:val="right"/>
+            </w:pPr>
+            <w:r>
+              <w:t xml:space="preserve">std_err</w:t>
+            </w:r>
+          </w:p>
+        </w:tc>
+        <w:tc>
+          <w:tcPr/>
+          <w:p>
+            <w:pPr>
+              <w:pStyle w:val="Compact"/>
+              <w:jc w:val="left"/>
+            </w:pPr>
+            <w:r>
+              <w:t xml:space="preserve">.config</w:t>
+            </w:r>
+          </w:p>
+        </w:tc>
+      </w:tr>
+      <w:tr>
+        <w:tc>
+          <w:tcPr/>
+          <w:p>
+            <w:pPr>
+              <w:pStyle w:val="Compact"/>
+              <w:jc w:val="left"/>
+            </w:pPr>
+            <w:r>
+              <w:t xml:space="preserve">rmse</w:t>
+            </w:r>
+          </w:p>
+        </w:tc>
+        <w:tc>
+          <w:tcPr/>
+          <w:p>
+            <w:pPr>
+              <w:pStyle w:val="Compact"/>
+              <w:jc w:val="left"/>
+            </w:pPr>
+            <w:r>
+              <w:t xml:space="preserve">standard</w:t>
+            </w:r>
+          </w:p>
+        </w:tc>
+        <w:tc>
+          <w:tcPr/>
+          <w:p>
+            <w:pPr>
+              <w:pStyle w:val="Compact"/>
+              <w:jc w:val="right"/>
+            </w:pPr>
+            <w:r>
+              <w:t xml:space="preserve">10034816</w:t>
+            </w:r>
+          </w:p>
+        </w:tc>
+        <w:tc>
+          <w:tcPr/>
+          <w:p>
+            <w:pPr>
+              <w:pStyle w:val="Compact"/>
+              <w:jc w:val="right"/>
+            </w:pPr>
+            <w:r>
+              <w:t xml:space="preserve">5</w:t>
+            </w:r>
+          </w:p>
+        </w:tc>
+        <w:tc>
+          <w:tcPr/>
+          <w:p>
+            <w:pPr>
+              <w:pStyle w:val="Compact"/>
+              <w:jc w:val="right"/>
+            </w:pPr>
+            <w:r>
+              <w:t xml:space="preserve">1058155</w:t>
+            </w:r>
+          </w:p>
+        </w:tc>
+        <w:tc>
+          <w:tcPr/>
+          <w:p>
+            <w:pPr>
+              <w:pStyle w:val="Compact"/>
+              <w:jc w:val="left"/>
+            </w:pPr>
+            <w:r>
+              <w:t xml:space="preserve">Preprocessor1_Model1</w:t>
+            </w:r>
+          </w:p>
+        </w:tc>
+      </w:tr>
+      <w:tr>
+        <w:tc>
+          <w:tcPr/>
+          <w:p>
+            <w:pPr>
+              <w:pStyle w:val="Compact"/>
+              <w:jc w:val="left"/>
+            </w:pPr>
+            <w:r>
+              <w:t xml:space="preserve">rsq</w:t>
+            </w:r>
+          </w:p>
+        </w:tc>
+        <w:tc>
+          <w:tcPr/>
+          <w:p>
+            <w:pPr>
+              <w:pStyle w:val="Compact"/>
+              <w:jc w:val="left"/>
+            </w:pPr>
+            <w:r>
+              <w:t xml:space="preserve">standard</w:t>
+            </w:r>
+          </w:p>
+        </w:tc>
+        <w:tc>
+          <w:tcPr/>
+          <w:p>
+            <w:pPr>
+              <w:pStyle w:val="Compact"/>
+              <w:jc w:val="right"/>
+            </w:pPr>
+            <w:r>
+              <w:t xml:space="preserve">NaN</w:t>
+            </w:r>
+          </w:p>
+        </w:tc>
+        <w:tc>
+          <w:tcPr/>
+          <w:p>
+            <w:pPr>
+              <w:pStyle w:val="Compact"/>
+              <w:jc w:val="right"/>
+            </w:pPr>
+            <w:r>
+              <w:t xml:space="preserve">0</w:t>
+            </w:r>
+          </w:p>
+        </w:tc>
+        <w:tc>
+          <w:tcPr/>
+          <w:p>
+            <w:pPr>
+              <w:pStyle w:val="Compact"/>
+              <w:jc w:val="right"/>
+            </w:pPr>
+            <w:r>
+              <w:t xml:space="preserve">NA</w:t>
+            </w:r>
+          </w:p>
+        </w:tc>
+        <w:tc>
+          <w:tcPr/>
+          <w:p>
+            <w:pPr>
+              <w:pStyle w:val="Compact"/>
+              <w:jc w:val="left"/>
+            </w:pPr>
+            <w:r>
+              <w:t xml:space="preserve">Preprocessor1_Model1</w:t>
+            </w:r>
+          </w:p>
+        </w:tc>
+      </w:tr>
+    </w:tbl>
+    <w:p>
+      <w:pPr>
+        <w:pStyle w:val="BodyText"/>
+      </w:pPr>
+      <w:r>
+        <w:t xml:space="preserve">Comparing the last tree fit with the null model fitted with the testing data.</w:t>
+      </w:r>
+    </w:p>
+    <w:p>
+      <w:pPr>
+        <w:pStyle w:val="SourceCode"/>
+      </w:pPr>
+      <w:r>
+        <w:rPr>
+          <w:rStyle w:val="NormalTok"/>
+        </w:rPr>
+        <w:t xml:space="preserve">resulttable6 </w:t>
+      </w:r>
+      <w:r>
+        <w:rPr>
+          <w:rStyle w:val="OtherTok"/>
+        </w:rPr>
+        <w:t xml:space="preserve">&lt;-</w:t>
+      </w:r>
+      <w:r>
+        <w:rPr>
+          <w:rStyle w:val="NormalTok"/>
+        </w:rPr>
+        <w:t xml:space="preserve"> </w:t>
+      </w:r>
+      <w:r>
+        <w:rPr>
+          <w:rStyle w:val="FunctionTok"/>
+        </w:rPr>
+        <w:t xml:space="preserve">readRDS</w:t>
+      </w:r>
+      <w:r>
+        <w:rPr>
+          <w:rStyle w:val="NormalTok"/>
+        </w:rPr>
+        <w:t xml:space="preserve">(</w:t>
+      </w:r>
+      <w:r>
+        <w:rPr>
+          <w:rStyle w:val="FunctionTok"/>
+        </w:rPr>
+        <w:t xml:space="preserve">here</w:t>
+      </w:r>
+      <w:r>
+        <w:rPr>
+          <w:rStyle w:val="NormalTok"/>
+        </w:rPr>
+        <w:t xml:space="preserve">(</w:t>
+      </w:r>
+      <w:r>
+        <w:rPr>
+          <w:rStyle w:val="StringTok"/>
+        </w:rPr>
+        <w:t xml:space="preserve">"code"</w:t>
+      </w:r>
+      <w:r>
+        <w:rPr>
+          <w:rStyle w:val="NormalTok"/>
+        </w:rPr>
+        <w:t xml:space="preserve">, </w:t>
+      </w:r>
+      <w:r>
+        <w:rPr>
+          <w:rStyle w:val="StringTok"/>
+        </w:rPr>
+        <w:t xml:space="preserve">"analysis_code"</w:t>
+      </w:r>
+      <w:r>
+        <w:rPr>
+          <w:rStyle w:val="NormalTok"/>
+        </w:rPr>
+        <w:t xml:space="preserve">, </w:t>
+      </w:r>
+      <w:r>
+        <w:rPr>
+          <w:rStyle w:val="StringTok"/>
+        </w:rPr>
+        <w:t xml:space="preserve">"tree_last_df.rds"</w:t>
+      </w:r>
+      <w:r>
+        <w:rPr>
+          <w:rStyle w:val="NormalTok"/>
+        </w:rPr>
+        <w:t xml:space="preserve">))</w:t>
+      </w:r>
+      <w:r>
+        <w:br/>
+      </w:r>
+      <w:r>
+        <w:rPr>
+          <w:rStyle w:val="FunctionTok"/>
+        </w:rPr>
+        <w:t xml:space="preserve">kable</w:t>
+      </w:r>
+      <w:r>
+        <w:rPr>
+          <w:rStyle w:val="NormalTok"/>
+        </w:rPr>
+        <w:t xml:space="preserve">(resulttable6)</w:t>
+      </w:r>
+    </w:p>
+    <w:tbl>
+      <w:tblPr>
+        <w:tblStyle w:val="Table"/>
+        <w:tblW w:type="auto" w:w="0"/>
+        <w:tblLook w:firstRow="1" w:lastRow="0" w:firstColumn="0" w:lastColumn="0" w:noHBand="0" w:noVBand="0" w:val="0020"/>
+      </w:tblPr>
+      <w:tblGrid>
+        <w:gridCol w:w="1980"/>
+        <w:gridCol w:w="1980"/>
+        <w:gridCol w:w="1980"/>
+        <w:gridCol w:w="1980"/>
+      </w:tblGrid>
+      <w:tr>
+        <w:trPr>
+          <w:tblHeader w:val="true"/>
+        </w:trPr>
+        <w:tc>
+          <w:tcPr/>
+          <w:p>
+            <w:pPr>
+              <w:pStyle w:val="Compact"/>
+              <w:jc w:val="left"/>
+            </w:pPr>
+            <w:r>
+              <w:t xml:space="preserve">.metric</w:t>
+            </w:r>
+          </w:p>
+        </w:tc>
+        <w:tc>
+          <w:tcPr/>
+          <w:p>
+            <w:pPr>
+              <w:pStyle w:val="Compact"/>
+              <w:jc w:val="left"/>
+            </w:pPr>
+            <w:r>
+              <w:t xml:space="preserve">.estimator</w:t>
+            </w:r>
+          </w:p>
+        </w:tc>
+        <w:tc>
+          <w:tcPr/>
+          <w:p>
+            <w:pPr>
+              <w:pStyle w:val="Compact"/>
+              <w:jc w:val="right"/>
+            </w:pPr>
+            <w:r>
+              <w:t xml:space="preserve">.estimate</w:t>
+            </w:r>
+          </w:p>
+        </w:tc>
+        <w:tc>
+          <w:tcPr/>
+          <w:p>
+            <w:pPr>
+              <w:pStyle w:val="Compact"/>
+              <w:jc w:val="left"/>
+            </w:pPr>
+            <w:r>
+              <w:t xml:space="preserve">.config</w:t>
+            </w:r>
+          </w:p>
+        </w:tc>
+      </w:tr>
+      <w:tr>
+        <w:tc>
+          <w:tcPr/>
+          <w:p>
+            <w:pPr>
+              <w:pStyle w:val="Compact"/>
+              <w:jc w:val="left"/>
+            </w:pPr>
+            <w:r>
+              <w:t xml:space="preserve">rmse</w:t>
+            </w:r>
+          </w:p>
+        </w:tc>
+        <w:tc>
+          <w:tcPr/>
+          <w:p>
+            <w:pPr>
+              <w:pStyle w:val="Compact"/>
+              <w:jc w:val="left"/>
+            </w:pPr>
+            <w:r>
+              <w:t xml:space="preserve">standard</w:t>
+            </w:r>
+          </w:p>
+        </w:tc>
+        <w:tc>
+          <w:tcPr/>
+          <w:p>
+            <w:pPr>
+              <w:pStyle w:val="Compact"/>
+              <w:jc w:val="right"/>
+            </w:pPr>
+            <w:r>
+              <w:t xml:space="preserve">1.589127e+07</w:t>
+            </w:r>
+          </w:p>
+        </w:tc>
+        <w:tc>
+          <w:tcPr/>
+          <w:p>
+            <w:pPr>
+              <w:pStyle w:val="Compact"/>
+              <w:jc w:val="left"/>
+            </w:pPr>
+            <w:r>
+              <w:t xml:space="preserve">Preprocessor1_Model1</w:t>
+            </w:r>
+          </w:p>
+        </w:tc>
+      </w:tr>
+      <w:tr>
+        <w:tc>
+          <w:tcPr/>
+          <w:p>
+            <w:pPr>
+              <w:pStyle w:val="Compact"/>
+              <w:jc w:val="left"/>
+            </w:pPr>
+            <w:r>
+              <w:t xml:space="preserve">rsq</w:t>
+            </w:r>
+          </w:p>
+        </w:tc>
+        <w:tc>
+          <w:tcPr/>
+          <w:p>
+            <w:pPr>
+              <w:pStyle w:val="Compact"/>
+              <w:jc w:val="left"/>
+            </w:pPr>
+            <w:r>
+              <w:t xml:space="preserve">standard</w:t>
+            </w:r>
+          </w:p>
+        </w:tc>
+        <w:tc>
+          <w:tcPr/>
+          <w:p>
+            <w:pPr>
+              <w:pStyle w:val="Compact"/>
+              <w:jc w:val="right"/>
+            </w:pPr>
+            <w:r>
+              <w:t xml:space="preserve">5.776640e-02</w:t>
+            </w:r>
+          </w:p>
+        </w:tc>
+        <w:tc>
+          <w:tcPr/>
+          <w:p>
+            <w:pPr>
+              <w:pStyle w:val="Compact"/>
+              <w:jc w:val="left"/>
+            </w:pPr>
+            <w:r>
+              <w:t xml:space="preserve">Preprocessor1_Model1</w:t>
+            </w:r>
+          </w:p>
+        </w:tc>
+      </w:tr>
+    </w:tbl>
+    <w:p>
+      <w:pPr>
+        <w:pStyle w:val="SourceCode"/>
+      </w:pPr>
+      <w:r>
+        <w:rPr>
+          <w:rStyle w:val="NormalTok"/>
+        </w:rPr>
+        <w:t xml:space="preserve">resulttable7 </w:t>
+      </w:r>
+      <w:r>
+        <w:rPr>
+          <w:rStyle w:val="OtherTok"/>
+        </w:rPr>
+        <w:t xml:space="preserve">&lt;-</w:t>
+      </w:r>
+      <w:r>
+        <w:rPr>
+          <w:rStyle w:val="NormalTok"/>
+        </w:rPr>
+        <w:t xml:space="preserve"> </w:t>
+      </w:r>
+      <w:r>
+        <w:rPr>
+          <w:rStyle w:val="FunctionTok"/>
+        </w:rPr>
+        <w:t xml:space="preserve">readRDS</w:t>
+      </w:r>
+      <w:r>
+        <w:rPr>
+          <w:rStyle w:val="NormalTok"/>
+        </w:rPr>
+        <w:t xml:space="preserve">(</w:t>
+      </w:r>
+      <w:r>
+        <w:rPr>
+          <w:rStyle w:val="FunctionTok"/>
+        </w:rPr>
+        <w:t xml:space="preserve">here</w:t>
+      </w:r>
+      <w:r>
+        <w:rPr>
+          <w:rStyle w:val="NormalTok"/>
+        </w:rPr>
+        <w:t xml:space="preserve">(</w:t>
+      </w:r>
+      <w:r>
+        <w:rPr>
+          <w:rStyle w:val="StringTok"/>
+        </w:rPr>
+        <w:t xml:space="preserve">"code"</w:t>
+      </w:r>
+      <w:r>
+        <w:rPr>
+          <w:rStyle w:val="NormalTok"/>
+        </w:rPr>
+        <w:t xml:space="preserve">, </w:t>
+      </w:r>
+      <w:r>
+        <w:rPr>
+          <w:rStyle w:val="StringTok"/>
+        </w:rPr>
+        <w:t xml:space="preserve">"analysis_code"</w:t>
+      </w:r>
+      <w:r>
+        <w:rPr>
+          <w:rStyle w:val="NormalTok"/>
+        </w:rPr>
+        <w:t xml:space="preserve">, </w:t>
+      </w:r>
+      <w:r>
+        <w:rPr>
+          <w:rStyle w:val="StringTok"/>
+        </w:rPr>
+        <w:t xml:space="preserve">"null_test_df.rds"</w:t>
+      </w:r>
+      <w:r>
+        <w:rPr>
+          <w:rStyle w:val="NormalTok"/>
+        </w:rPr>
+        <w:t xml:space="preserve">))</w:t>
+      </w:r>
+      <w:r>
+        <w:br/>
+      </w:r>
+      <w:r>
+        <w:rPr>
+          <w:rStyle w:val="FunctionTok"/>
+        </w:rPr>
+        <w:t xml:space="preserve">kable</w:t>
+      </w:r>
+      <w:r>
+        <w:rPr>
+          <w:rStyle w:val="NormalTok"/>
+        </w:rPr>
+        <w:t xml:space="preserve">(resulttable7)</w:t>
+      </w:r>
+    </w:p>
+    <w:tbl>
+      <w:tblPr>
+        <w:tblStyle w:val="Table"/>
+        <w:tblW w:type="auto" w:w="0"/>
+        <w:tblLook w:firstRow="1" w:lastRow="0" w:firstColumn="0" w:lastColumn="0" w:noHBand="0" w:noVBand="0" w:val="0020"/>
+      </w:tblPr>
+      <w:tblGrid>
+        <w:gridCol w:w="1320"/>
+        <w:gridCol w:w="1320"/>
+        <w:gridCol w:w="1320"/>
+        <w:gridCol w:w="1320"/>
+        <w:gridCol w:w="1320"/>
+        <w:gridCol w:w="1320"/>
+      </w:tblGrid>
+      <w:tr>
+        <w:trPr>
+          <w:tblHeader w:val="true"/>
+        </w:trPr>
+        <w:tc>
+          <w:tcPr/>
+          <w:p>
+            <w:pPr>
+              <w:pStyle w:val="Compact"/>
+              <w:jc w:val="left"/>
+            </w:pPr>
+            <w:r>
+              <w:t xml:space="preserve">.metric</w:t>
+            </w:r>
+          </w:p>
+        </w:tc>
+        <w:tc>
+          <w:tcPr/>
+          <w:p>
+            <w:pPr>
+              <w:pStyle w:val="Compact"/>
+              <w:jc w:val="left"/>
+            </w:pPr>
+            <w:r>
+              <w:t xml:space="preserve">.estimator</w:t>
+            </w:r>
+          </w:p>
+        </w:tc>
+        <w:tc>
+          <w:tcPr/>
+          <w:p>
+            <w:pPr>
+              <w:pStyle w:val="Compact"/>
+              <w:jc w:val="right"/>
+            </w:pPr>
+            <w:r>
+              <w:t xml:space="preserve">mean</w:t>
+            </w:r>
+          </w:p>
+        </w:tc>
+        <w:tc>
+          <w:tcPr/>
+          <w:p>
+            <w:pPr>
+              <w:pStyle w:val="Compact"/>
+              <w:jc w:val="right"/>
+            </w:pPr>
+            <w:r>
+              <w:t xml:space="preserve">n</w:t>
+            </w:r>
+          </w:p>
+        </w:tc>
+        <w:tc>
+          <w:tcPr/>
+          <w:p>
+            <w:pPr>
+              <w:pStyle w:val="Compact"/>
+              <w:jc w:val="right"/>
+            </w:pPr>
+            <w:r>
+              <w:t xml:space="preserve">std_err</w:t>
+            </w:r>
+          </w:p>
+        </w:tc>
+        <w:tc>
+          <w:tcPr/>
+          <w:p>
+            <w:pPr>
+              <w:pStyle w:val="Compact"/>
+              <w:jc w:val="left"/>
+            </w:pPr>
+            <w:r>
+              <w:t xml:space="preserve">.config</w:t>
+            </w:r>
+          </w:p>
+        </w:tc>
+      </w:tr>
+      <w:tr>
+        <w:tc>
+          <w:tcPr/>
+          <w:p>
+            <w:pPr>
+              <w:pStyle w:val="Compact"/>
+              <w:jc w:val="left"/>
+            </w:pPr>
+            <w:r>
+              <w:t xml:space="preserve">rmse</w:t>
+            </w:r>
+          </w:p>
+        </w:tc>
+        <w:tc>
+          <w:tcPr/>
+          <w:p>
+            <w:pPr>
+              <w:pStyle w:val="Compact"/>
+              <w:jc w:val="left"/>
+            </w:pPr>
+            <w:r>
+              <w:t xml:space="preserve">standard</w:t>
+            </w:r>
+          </w:p>
+        </w:tc>
+        <w:tc>
+          <w:tcPr/>
+          <w:p>
+            <w:pPr>
+              <w:pStyle w:val="Compact"/>
+              <w:jc w:val="right"/>
+            </w:pPr>
+            <w:r>
+              <w:t xml:space="preserve">11986004</w:t>
+            </w:r>
+          </w:p>
+        </w:tc>
+        <w:tc>
+          <w:tcPr/>
+          <w:p>
+            <w:pPr>
+              <w:pStyle w:val="Compact"/>
+              <w:jc w:val="right"/>
+            </w:pPr>
+            <w:r>
+              <w:t xml:space="preserve">5</w:t>
+            </w:r>
+          </w:p>
+        </w:tc>
+        <w:tc>
+          <w:tcPr/>
+          <w:p>
+            <w:pPr>
+              <w:pStyle w:val="Compact"/>
+              <w:jc w:val="right"/>
+            </w:pPr>
+            <w:r>
+              <w:t xml:space="preserve">5556718</w:t>
+            </w:r>
+          </w:p>
+        </w:tc>
+        <w:tc>
+          <w:tcPr/>
+          <w:p>
+            <w:pPr>
+              <w:pStyle w:val="Compact"/>
+              <w:jc w:val="left"/>
+            </w:pPr>
+            <w:r>
+              <w:t xml:space="preserve">Preprocessor1_Model1</w:t>
+            </w:r>
+          </w:p>
+        </w:tc>
+      </w:tr>
+      <w:tr>
+        <w:tc>
+          <w:tcPr/>
+          <w:p>
+            <w:pPr>
+              <w:pStyle w:val="Compact"/>
+              <w:jc w:val="left"/>
+            </w:pPr>
+            <w:r>
+              <w:t xml:space="preserve">rsq</w:t>
+            </w:r>
+          </w:p>
+        </w:tc>
+        <w:tc>
+          <w:tcPr/>
+          <w:p>
+            <w:pPr>
+              <w:pStyle w:val="Compact"/>
+              <w:jc w:val="left"/>
+            </w:pPr>
+            <w:r>
+              <w:t xml:space="preserve">standard</w:t>
+            </w:r>
+          </w:p>
+        </w:tc>
+        <w:tc>
+          <w:tcPr/>
+          <w:p>
+            <w:pPr>
+              <w:pStyle w:val="Compact"/>
+              <w:jc w:val="right"/>
+            </w:pPr>
+            <w:r>
+              <w:t xml:space="preserve">NaN</w:t>
+            </w:r>
+          </w:p>
+        </w:tc>
+        <w:tc>
+          <w:tcPr/>
+          <w:p>
+            <w:pPr>
+              <w:pStyle w:val="Compact"/>
+              <w:jc w:val="right"/>
+            </w:pPr>
+            <w:r>
+              <w:t xml:space="preserve">0</w:t>
+            </w:r>
+          </w:p>
+        </w:tc>
+        <w:tc>
+          <w:tcPr/>
+          <w:p>
+            <w:pPr>
+              <w:pStyle w:val="Compact"/>
+              <w:jc w:val="right"/>
+            </w:pPr>
+            <w:r>
+              <w:t xml:space="preserve">NA</w:t>
+            </w:r>
+          </w:p>
+        </w:tc>
+        <w:tc>
+          <w:tcPr/>
+          <w:p>
+            <w:pPr>
+              <w:pStyle w:val="Compact"/>
+              <w:jc w:val="left"/>
+            </w:pPr>
+            <w:r>
+              <w:t xml:space="preserve">Preprocessor1_Model1</w:t>
+            </w:r>
+          </w:p>
+        </w:tc>
+      </w:tr>
+    </w:tbl>
     <w:p>
       <w:r>
         <w:br w:type="page"/>
@@ -2185,7 +3272,7 @@
     </w:p>
     <w:bookmarkEnd w:id="40"/>
     <w:bookmarkEnd w:id="41"/>
-    <w:bookmarkStart w:id="42" w:name="references"/>
+    <w:bookmarkStart w:id="54" w:name="references"/>
     <w:p>
       <w:pPr>
         <w:pStyle w:val="Heading1"/>
@@ -2194,7 +3281,869 @@
         <w:t xml:space="preserve">6. References</w:t>
       </w:r>
     </w:p>
-    <w:bookmarkEnd w:id="42"/>
+    <w:bookmarkStart w:id="53" w:name="refs"/>
+    <w:bookmarkStart w:id="43" w:name="ref-us_census_bureau_american_2021"/>
+    <w:p>
+      <w:pPr>
+        <w:pStyle w:val="Bibliography"/>
+      </w:pPr>
+      <w:r>
+        <w:t xml:space="preserve">Bureau, U. C. (2021).</w:t>
+      </w:r>
+      <w:r>
+        <w:t xml:space="preserve"> </w:t>
+      </w:r>
+      <w:r>
+        <w:rPr>
+          <w:iCs/>
+          <w:i/>
+        </w:rPr>
+        <w:t xml:space="preserve">American</w:t>
+      </w:r>
+      <w:r>
+        <w:rPr>
+          <w:iCs/>
+          <w:i/>
+        </w:rPr>
+        <w:t xml:space="preserve"> </w:t>
+      </w:r>
+      <w:r>
+        <w:rPr>
+          <w:iCs/>
+          <w:i/>
+        </w:rPr>
+        <w:t xml:space="preserve">Community</w:t>
+      </w:r>
+      <w:r>
+        <w:rPr>
+          <w:iCs/>
+          <w:i/>
+        </w:rPr>
+        <w:t xml:space="preserve"> </w:t>
+      </w:r>
+      <w:r>
+        <w:rPr>
+          <w:iCs/>
+          <w:i/>
+        </w:rPr>
+        <w:t xml:space="preserve">Survey</w:t>
+      </w:r>
+      <w:r>
+        <w:rPr>
+          <w:iCs/>
+          <w:i/>
+        </w:rPr>
+        <w:t xml:space="preserve"> </w:t>
+      </w:r>
+      <w:r>
+        <w:rPr>
+          <w:iCs/>
+          <w:i/>
+        </w:rPr>
+        <w:t xml:space="preserve">Income</w:t>
+      </w:r>
+      <w:r>
+        <w:rPr>
+          <w:iCs/>
+          <w:i/>
+        </w:rPr>
+        <w:t xml:space="preserve"> </w:t>
+      </w:r>
+      <w:r>
+        <w:rPr>
+          <w:iCs/>
+          <w:i/>
+        </w:rPr>
+        <w:t xml:space="preserve">Data</w:t>
+      </w:r>
+      <w:r>
+        <w:rPr>
+          <w:iCs/>
+          <w:i/>
+        </w:rPr>
+        <w:t xml:space="preserve"> </w:t>
+      </w:r>
+      <w:r>
+        <w:rPr>
+          <w:iCs/>
+          <w:i/>
+        </w:rPr>
+        <w:t xml:space="preserve">over the</w:t>
+      </w:r>
+      <w:r>
+        <w:rPr>
+          <w:iCs/>
+          <w:i/>
+        </w:rPr>
+        <w:t xml:space="preserve"> </w:t>
+      </w:r>
+      <w:r>
+        <w:rPr>
+          <w:iCs/>
+          <w:i/>
+        </w:rPr>
+        <w:t xml:space="preserve">Past</w:t>
+      </w:r>
+      <w:r>
+        <w:rPr>
+          <w:iCs/>
+          <w:i/>
+        </w:rPr>
+        <w:t xml:space="preserve"> </w:t>
+      </w:r>
+      <w:r>
+        <w:rPr>
+          <w:iCs/>
+          <w:i/>
+        </w:rPr>
+        <w:t xml:space="preserve">12</w:t>
+      </w:r>
+      <w:r>
+        <w:rPr>
+          <w:iCs/>
+          <w:i/>
+        </w:rPr>
+        <w:t xml:space="preserve"> </w:t>
+      </w:r>
+      <w:r>
+        <w:rPr>
+          <w:iCs/>
+          <w:i/>
+        </w:rPr>
+        <w:t xml:space="preserve">Months</w:t>
+      </w:r>
+      <w:r>
+        <w:t xml:space="preserve">. Retrieved from</w:t>
+      </w:r>
+      <w:r>
+        <w:t xml:space="preserve"> </w:t>
+      </w:r>
+      <w:hyperlink r:id="rId42">
+        <w:r>
+          <w:rPr>
+            <w:rStyle w:val="Hyperlink"/>
+          </w:rPr>
+          <w:t xml:space="preserve">https://data.census.gov/table?q=United+States&amp;t=Income+and+Earnings&amp;g=010XX00US,$0400000&amp;y=2021</w:t>
+        </w:r>
+      </w:hyperlink>
+    </w:p>
+    <w:bookmarkEnd w:id="43"/>
+    <w:bookmarkStart w:id="45" w:name="ref-cdc_cdc_nodate"/>
+    <w:p>
+      <w:pPr>
+        <w:pStyle w:val="Bibliography"/>
+      </w:pPr>
+      <w:r>
+        <w:t xml:space="preserve">CDC. (n.d.-a).</w:t>
+      </w:r>
+      <w:r>
+        <w:t xml:space="preserve"> </w:t>
+      </w:r>
+      <w:r>
+        <w:rPr>
+          <w:iCs/>
+          <w:i/>
+        </w:rPr>
+        <w:t xml:space="preserve">CDC</w:t>
+      </w:r>
+      <w:r>
+        <w:rPr>
+          <w:iCs/>
+          <w:i/>
+        </w:rPr>
+        <w:t xml:space="preserve"> </w:t>
+      </w:r>
+      <w:r>
+        <w:rPr>
+          <w:iCs/>
+          <w:i/>
+        </w:rPr>
+        <w:t xml:space="preserve">COVID</w:t>
+      </w:r>
+      <w:r>
+        <w:rPr>
+          <w:iCs/>
+          <w:i/>
+        </w:rPr>
+        <w:t xml:space="preserve">-19</w:t>
+      </w:r>
+      <w:r>
+        <w:rPr>
+          <w:iCs/>
+          <w:i/>
+        </w:rPr>
+        <w:t xml:space="preserve"> </w:t>
+      </w:r>
+      <w:r>
+        <w:rPr>
+          <w:iCs/>
+          <w:i/>
+        </w:rPr>
+        <w:t xml:space="preserve">Data</w:t>
+      </w:r>
+      <w:r>
+        <w:rPr>
+          <w:iCs/>
+          <w:i/>
+        </w:rPr>
+        <w:t xml:space="preserve"> </w:t>
+      </w:r>
+      <w:r>
+        <w:rPr>
+          <w:iCs/>
+          <w:i/>
+        </w:rPr>
+        <w:t xml:space="preserve">Tracker</w:t>
+      </w:r>
+      <w:r>
+        <w:t xml:space="preserve">. Retrieved from</w:t>
+      </w:r>
+      <w:r>
+        <w:t xml:space="preserve"> </w:t>
+      </w:r>
+      <w:hyperlink r:id="rId44">
+        <w:r>
+          <w:rPr>
+            <w:rStyle w:val="Hyperlink"/>
+          </w:rPr>
+          <w:t xml:space="preserve">https://covid.cdc.gov/covid-data-tracker/#datatracker-home</w:t>
+        </w:r>
+      </w:hyperlink>
+    </w:p>
+    <w:bookmarkEnd w:id="45"/>
+    <w:bookmarkStart w:id="47" w:name="ref-cdc_covid-19_nodate"/>
+    <w:p>
+      <w:pPr>
+        <w:pStyle w:val="Bibliography"/>
+      </w:pPr>
+      <w:r>
+        <w:t xml:space="preserve">CDC. (n.d.-b).</w:t>
+      </w:r>
+      <w:r>
+        <w:t xml:space="preserve"> </w:t>
+      </w:r>
+      <w:r>
+        <w:rPr>
+          <w:iCs/>
+          <w:i/>
+        </w:rPr>
+        <w:t xml:space="preserve">COVID</w:t>
+      </w:r>
+      <w:r>
+        <w:rPr>
+          <w:iCs/>
+          <w:i/>
+        </w:rPr>
+        <w:t xml:space="preserve">-19</w:t>
+      </w:r>
+      <w:r>
+        <w:rPr>
+          <w:iCs/>
+          <w:i/>
+        </w:rPr>
+        <w:t xml:space="preserve"> </w:t>
+      </w:r>
+      <w:r>
+        <w:rPr>
+          <w:iCs/>
+          <w:i/>
+        </w:rPr>
+        <w:t xml:space="preserve">Vaccinations</w:t>
+      </w:r>
+      <w:r>
+        <w:rPr>
+          <w:iCs/>
+          <w:i/>
+        </w:rPr>
+        <w:t xml:space="preserve"> </w:t>
+      </w:r>
+      <w:r>
+        <w:rPr>
+          <w:iCs/>
+          <w:i/>
+        </w:rPr>
+        <w:t xml:space="preserve">in the</w:t>
+      </w:r>
+      <w:r>
+        <w:rPr>
+          <w:iCs/>
+          <w:i/>
+        </w:rPr>
+        <w:t xml:space="preserve"> </w:t>
+      </w:r>
+      <w:r>
+        <w:rPr>
+          <w:iCs/>
+          <w:i/>
+        </w:rPr>
+        <w:t xml:space="preserve">United</w:t>
+      </w:r>
+      <w:r>
+        <w:rPr>
+          <w:iCs/>
+          <w:i/>
+        </w:rPr>
+        <w:t xml:space="preserve"> </w:t>
+      </w:r>
+      <w:r>
+        <w:rPr>
+          <w:iCs/>
+          <w:i/>
+        </w:rPr>
+        <w:t xml:space="preserve">States</w:t>
+      </w:r>
+      <w:r>
+        <w:rPr>
+          <w:iCs/>
+          <w:i/>
+        </w:rPr>
+        <w:t xml:space="preserve">,</w:t>
+      </w:r>
+      <w:r>
+        <w:rPr>
+          <w:iCs/>
+          <w:i/>
+        </w:rPr>
+        <w:t xml:space="preserve">Jurisdiction</w:t>
+      </w:r>
+      <w:r>
+        <w:t xml:space="preserve">. Retrieved from</w:t>
+      </w:r>
+      <w:r>
+        <w:t xml:space="preserve"> </w:t>
+      </w:r>
+      <w:hyperlink r:id="rId46">
+        <w:r>
+          <w:rPr>
+            <w:rStyle w:val="Hyperlink"/>
+          </w:rPr>
+          <w:t xml:space="preserve">https://data.cdc.gov/Vaccinations/COVID-19-Vaccinations-in-the-United-States-Jurisdi/unsk-b7fc</w:t>
+        </w:r>
+      </w:hyperlink>
+    </w:p>
+    <w:bookmarkEnd w:id="47"/>
+    <w:bookmarkStart w:id="48" w:name="ref-dooling_advisory_2021"/>
+    <w:p>
+      <w:pPr>
+        <w:pStyle w:val="Bibliography"/>
+      </w:pPr>
+      <w:r>
+        <w:t xml:space="preserve">Dooling, K., Marin, M., Wallace, M., McClung, N., Chamberland, M., Lee, G. M., … Oliver, S. E. (2021).</w:t>
+      </w:r>
+      <w:r>
+        <w:t xml:space="preserve"> </w:t>
+      </w:r>
+      <w:r>
+        <w:rPr>
+          <w:iCs/>
+          <w:i/>
+        </w:rPr>
+        <w:t xml:space="preserve">The</w:t>
+      </w:r>
+      <w:r>
+        <w:rPr>
+          <w:iCs/>
+          <w:i/>
+        </w:rPr>
+        <w:t xml:space="preserve"> </w:t>
+      </w:r>
+      <w:r>
+        <w:rPr>
+          <w:iCs/>
+          <w:i/>
+        </w:rPr>
+        <w:t xml:space="preserve">Advisory</w:t>
+      </w:r>
+      <w:r>
+        <w:rPr>
+          <w:iCs/>
+          <w:i/>
+        </w:rPr>
+        <w:t xml:space="preserve"> </w:t>
+      </w:r>
+      <w:r>
+        <w:rPr>
+          <w:iCs/>
+          <w:i/>
+        </w:rPr>
+        <w:t xml:space="preserve">Committee</w:t>
+      </w:r>
+      <w:r>
+        <w:rPr>
+          <w:iCs/>
+          <w:i/>
+        </w:rPr>
+        <w:t xml:space="preserve"> </w:t>
+      </w:r>
+      <w:r>
+        <w:rPr>
+          <w:iCs/>
+          <w:i/>
+        </w:rPr>
+        <w:t xml:space="preserve">on</w:t>
+      </w:r>
+      <w:r>
+        <w:rPr>
+          <w:iCs/>
+          <w:i/>
+        </w:rPr>
+        <w:t xml:space="preserve"> </w:t>
+      </w:r>
+      <w:r>
+        <w:rPr>
+          <w:iCs/>
+          <w:i/>
+        </w:rPr>
+        <w:t xml:space="preserve">Immunization</w:t>
+      </w:r>
+      <w:r>
+        <w:rPr>
+          <w:iCs/>
+          <w:i/>
+        </w:rPr>
+        <w:t xml:space="preserve"> </w:t>
+      </w:r>
+      <w:r>
+        <w:rPr>
+          <w:iCs/>
+          <w:i/>
+        </w:rPr>
+        <w:t xml:space="preserve">Practices</w:t>
+      </w:r>
+      <w:r>
+        <w:rPr>
+          <w:iCs/>
+          <w:i/>
+        </w:rPr>
+        <w:t xml:space="preserve">’</w:t>
+      </w:r>
+      <w:r>
+        <w:rPr>
+          <w:iCs/>
+          <w:i/>
+        </w:rPr>
+        <w:t xml:space="preserve"> </w:t>
+      </w:r>
+      <w:r>
+        <w:rPr>
+          <w:iCs/>
+          <w:i/>
+        </w:rPr>
+        <w:t xml:space="preserve">Updated</w:t>
+      </w:r>
+      <w:r>
+        <w:rPr>
+          <w:iCs/>
+          <w:i/>
+        </w:rPr>
+        <w:t xml:space="preserve"> </w:t>
+      </w:r>
+      <w:r>
+        <w:rPr>
+          <w:iCs/>
+          <w:i/>
+        </w:rPr>
+        <w:t xml:space="preserve">Interim</w:t>
+      </w:r>
+      <w:r>
+        <w:rPr>
+          <w:iCs/>
+          <w:i/>
+        </w:rPr>
+        <w:t xml:space="preserve"> </w:t>
+      </w:r>
+      <w:r>
+        <w:rPr>
+          <w:iCs/>
+          <w:i/>
+        </w:rPr>
+        <w:t xml:space="preserve">Recommendation</w:t>
+      </w:r>
+      <w:r>
+        <w:rPr>
+          <w:iCs/>
+          <w:i/>
+        </w:rPr>
+        <w:t xml:space="preserve"> </w:t>
+      </w:r>
+      <w:r>
+        <w:rPr>
+          <w:iCs/>
+          <w:i/>
+        </w:rPr>
+        <w:t xml:space="preserve">for</w:t>
+      </w:r>
+      <w:r>
+        <w:rPr>
+          <w:iCs/>
+          <w:i/>
+        </w:rPr>
+        <w:t xml:space="preserve"> </w:t>
+      </w:r>
+      <w:r>
+        <w:rPr>
+          <w:iCs/>
+          <w:i/>
+        </w:rPr>
+        <w:t xml:space="preserve">Allocation</w:t>
+      </w:r>
+      <w:r>
+        <w:rPr>
+          <w:iCs/>
+          <w:i/>
+        </w:rPr>
+        <w:t xml:space="preserve"> </w:t>
+      </w:r>
+      <w:r>
+        <w:rPr>
+          <w:iCs/>
+          <w:i/>
+        </w:rPr>
+        <w:t xml:space="preserve">of</w:t>
+      </w:r>
+      <w:r>
+        <w:rPr>
+          <w:iCs/>
+          <w:i/>
+        </w:rPr>
+        <w:t xml:space="preserve"> </w:t>
+      </w:r>
+      <w:r>
+        <w:rPr>
+          <w:iCs/>
+          <w:i/>
+        </w:rPr>
+        <w:t xml:space="preserve">COVID</w:t>
+      </w:r>
+      <w:r>
+        <w:rPr>
+          <w:iCs/>
+          <w:i/>
+        </w:rPr>
+        <w:t xml:space="preserve">-19</w:t>
+      </w:r>
+      <w:r>
+        <w:rPr>
+          <w:iCs/>
+          <w:i/>
+        </w:rPr>
+        <w:t xml:space="preserve"> </w:t>
+      </w:r>
+      <w:r>
+        <w:rPr>
+          <w:iCs/>
+          <w:i/>
+        </w:rPr>
+        <w:t xml:space="preserve">Vaccine</w:t>
+      </w:r>
+      <w:r>
+        <w:rPr>
+          <w:iCs/>
+          <w:i/>
+        </w:rPr>
+        <w:t xml:space="preserve"> </w:t>
+      </w:r>
+      <w:r>
+        <w:rPr>
+          <w:iCs/>
+          <w:i/>
+        </w:rPr>
+        <w:t xml:space="preserve">—</w:t>
+      </w:r>
+      <w:r>
+        <w:rPr>
+          <w:iCs/>
+          <w:i/>
+        </w:rPr>
+        <w:t xml:space="preserve"> </w:t>
+      </w:r>
+      <w:r>
+        <w:rPr>
+          <w:iCs/>
+          <w:i/>
+        </w:rPr>
+        <w:t xml:space="preserve">United</w:t>
+      </w:r>
+      <w:r>
+        <w:rPr>
+          <w:iCs/>
+          <w:i/>
+        </w:rPr>
+        <w:t xml:space="preserve"> </w:t>
+      </w:r>
+      <w:r>
+        <w:rPr>
+          <w:iCs/>
+          <w:i/>
+        </w:rPr>
+        <w:t xml:space="preserve">States</w:t>
+      </w:r>
+      <w:r>
+        <w:rPr>
+          <w:iCs/>
+          <w:i/>
+        </w:rPr>
+        <w:t xml:space="preserve">,</w:t>
+      </w:r>
+      <w:r>
+        <w:rPr>
+          <w:iCs/>
+          <w:i/>
+        </w:rPr>
+        <w:t xml:space="preserve"> </w:t>
+      </w:r>
+      <w:r>
+        <w:rPr>
+          <w:iCs/>
+          <w:i/>
+        </w:rPr>
+        <w:t xml:space="preserve">December</w:t>
+      </w:r>
+      <w:r>
+        <w:rPr>
+          <w:iCs/>
+          <w:i/>
+        </w:rPr>
+        <w:t xml:space="preserve"> </w:t>
+      </w:r>
+      <w:r>
+        <w:rPr>
+          <w:iCs/>
+          <w:i/>
+        </w:rPr>
+        <w:t xml:space="preserve">2020</w:t>
+      </w:r>
+      <w:r>
+        <w:t xml:space="preserve">.</w:t>
+      </w:r>
+      <w:r>
+        <w:t xml:space="preserve"> </w:t>
+      </w:r>
+      <w:r>
+        <w:rPr>
+          <w:iCs/>
+          <w:i/>
+        </w:rPr>
+        <w:t xml:space="preserve">69</w:t>
+      </w:r>
+      <w:r>
+        <w:t xml:space="preserve">(51).</w:t>
+      </w:r>
+    </w:p>
+    <w:bookmarkEnd w:id="48"/>
+    <w:bookmarkStart w:id="50" w:name="ref-kawai_racialethnic_2021"/>
+    <w:p>
+      <w:pPr>
+        <w:pStyle w:val="Bibliography"/>
+      </w:pPr>
+      <w:r>
+        <w:t xml:space="preserve">Kawai, K., &amp; Kawai, A. T. (2021). Racial/</w:t>
+      </w:r>
+      <w:r>
+        <w:t xml:space="preserve">Ethnic</w:t>
+      </w:r>
+      <w:r>
+        <w:t xml:space="preserve"> </w:t>
+      </w:r>
+      <w:r>
+        <w:t xml:space="preserve">and</w:t>
+      </w:r>
+      <w:r>
+        <w:t xml:space="preserve"> </w:t>
+      </w:r>
+      <w:r>
+        <w:t xml:space="preserve">Socioeconomic</w:t>
+      </w:r>
+      <w:r>
+        <w:t xml:space="preserve"> </w:t>
+      </w:r>
+      <w:r>
+        <w:t xml:space="preserve">Disparities</w:t>
+      </w:r>
+      <w:r>
+        <w:t xml:space="preserve"> </w:t>
+      </w:r>
+      <w:r>
+        <w:t xml:space="preserve">in</w:t>
+      </w:r>
+      <w:r>
+        <w:t xml:space="preserve"> </w:t>
+      </w:r>
+      <w:r>
+        <w:t xml:space="preserve">Adult</w:t>
+      </w:r>
+      <w:r>
+        <w:t xml:space="preserve"> </w:t>
+      </w:r>
+      <w:r>
+        <w:t xml:space="preserve">Vaccination</w:t>
+      </w:r>
+      <w:r>
+        <w:t xml:space="preserve"> </w:t>
+      </w:r>
+      <w:r>
+        <w:t xml:space="preserve">Coverage</w:t>
+      </w:r>
+      <w:r>
+        <w:t xml:space="preserve">.</w:t>
+      </w:r>
+      <w:r>
+        <w:t xml:space="preserve"> </w:t>
+      </w:r>
+      <w:r>
+        <w:rPr>
+          <w:iCs/>
+          <w:i/>
+        </w:rPr>
+        <w:t xml:space="preserve">American Journal of Preventive Medicine</w:t>
+      </w:r>
+      <w:r>
+        <w:t xml:space="preserve">,</w:t>
+      </w:r>
+      <w:r>
+        <w:t xml:space="preserve"> </w:t>
+      </w:r>
+      <w:r>
+        <w:rPr>
+          <w:iCs/>
+          <w:i/>
+        </w:rPr>
+        <w:t xml:space="preserve">61</w:t>
+      </w:r>
+      <w:r>
+        <w:t xml:space="preserve">(4), 465–473.</w:t>
+      </w:r>
+      <w:r>
+        <w:t xml:space="preserve"> </w:t>
+      </w:r>
+      <w:hyperlink r:id="rId49">
+        <w:r>
+          <w:rPr>
+            <w:rStyle w:val="Hyperlink"/>
+          </w:rPr>
+          <w:t xml:space="preserve">https://doi.org/10.1016/j.amepre.2021.03.023</w:t>
+        </w:r>
+      </w:hyperlink>
+    </w:p>
+    <w:bookmarkEnd w:id="50"/>
+    <w:bookmarkStart w:id="52" w:name="ref-zimmerman_trends_2019"/>
+    <w:p>
+      <w:pPr>
+        <w:pStyle w:val="Bibliography"/>
+      </w:pPr>
+      <w:r>
+        <w:t xml:space="preserve">Zimmerman, F. J., &amp; Anderson, N. W. (2019). Trends in</w:t>
+      </w:r>
+      <w:r>
+        <w:t xml:space="preserve"> </w:t>
+      </w:r>
+      <w:r>
+        <w:t xml:space="preserve">Health</w:t>
+      </w:r>
+      <w:r>
+        <w:t xml:space="preserve"> </w:t>
+      </w:r>
+      <w:r>
+        <w:t xml:space="preserve">Equity</w:t>
+      </w:r>
+      <w:r>
+        <w:t xml:space="preserve"> </w:t>
+      </w:r>
+      <w:r>
+        <w:t xml:space="preserve">in the</w:t>
+      </w:r>
+      <w:r>
+        <w:t xml:space="preserve"> </w:t>
+      </w:r>
+      <w:r>
+        <w:t xml:space="preserve">United</w:t>
+      </w:r>
+      <w:r>
+        <w:t xml:space="preserve"> </w:t>
+      </w:r>
+      <w:r>
+        <w:t xml:space="preserve">States</w:t>
+      </w:r>
+      <w:r>
+        <w:t xml:space="preserve"> </w:t>
+      </w:r>
+      <w:r>
+        <w:t xml:space="preserve">by</w:t>
+      </w:r>
+      <w:r>
+        <w:t xml:space="preserve"> </w:t>
+      </w:r>
+      <w:r>
+        <w:t xml:space="preserve">Race</w:t>
+      </w:r>
+      <w:r>
+        <w:t xml:space="preserve">/</w:t>
+      </w:r>
+      <w:r>
+        <w:t xml:space="preserve">Ethnicity</w:t>
+      </w:r>
+      <w:r>
+        <w:t xml:space="preserve">,</w:t>
+      </w:r>
+      <w:r>
+        <w:t xml:space="preserve"> </w:t>
+      </w:r>
+      <w:r>
+        <w:t xml:space="preserve">Sex</w:t>
+      </w:r>
+      <w:r>
+        <w:t xml:space="preserve">, and</w:t>
+      </w:r>
+      <w:r>
+        <w:t xml:space="preserve"> </w:t>
+      </w:r>
+      <w:r>
+        <w:t xml:space="preserve">Income</w:t>
+      </w:r>
+      <w:r>
+        <w:t xml:space="preserve">, 1993-2017.</w:t>
+      </w:r>
+      <w:r>
+        <w:t xml:space="preserve"> </w:t>
+      </w:r>
+      <w:r>
+        <w:rPr>
+          <w:iCs/>
+          <w:i/>
+        </w:rPr>
+        <w:t xml:space="preserve">JAMA Network Open</w:t>
+      </w:r>
+      <w:r>
+        <w:t xml:space="preserve">,</w:t>
+      </w:r>
+      <w:r>
+        <w:t xml:space="preserve"> </w:t>
+      </w:r>
+      <w:r>
+        <w:rPr>
+          <w:iCs/>
+          <w:i/>
+        </w:rPr>
+        <w:t xml:space="preserve">2</w:t>
+      </w:r>
+      <w:r>
+        <w:t xml:space="preserve">(6), e196386.</w:t>
+      </w:r>
+      <w:r>
+        <w:t xml:space="preserve"> </w:t>
+      </w:r>
+      <w:hyperlink r:id="rId51">
+        <w:r>
+          <w:rPr>
+            <w:rStyle w:val="Hyperlink"/>
+          </w:rPr>
+          <w:t xml:space="preserve">https://doi.org/10.1001/jamanetworkopen.2019.6386</w:t>
+        </w:r>
+      </w:hyperlink>
+    </w:p>
+    <w:bookmarkEnd w:id="52"/>
+    <w:bookmarkEnd w:id="53"/>
+    <w:bookmarkEnd w:id="54"/>
     <w:sectPr/>
   </w:body>
 </w:document>

</xml_diff>

<commit_message>
Part 5 Initial upgrades
Minor graph/plot improvements in the manuscript. Additions to abstract and strengths/limitations section.
</commit_message>
<xml_diff>
--- a/products/manuscript/Manuscript.docx
+++ b/products/manuscript/Manuscript.docx
@@ -77,25 +77,43 @@
         <w:pStyle w:val="Date"/>
       </w:pPr>
       <w:r>
-        <w:t xml:space="preserve">4/6/23</w:t>
-      </w:r>
-    </w:p>
-    <w:bookmarkStart w:id="23" w:name="introduction"/>
+        <w:t xml:space="preserve">4/19/23</w:t>
+      </w:r>
+    </w:p>
+    <w:bookmarkStart w:id="20" w:name="summaryabstract"/>
     <w:p>
       <w:pPr>
         <w:pStyle w:val="Heading1"/>
       </w:pPr>
       <w:r>
-        <w:t xml:space="preserve">1. Introduction</w:t>
-      </w:r>
-    </w:p>
-    <w:bookmarkStart w:id="20" w:name="general-background-information"/>
+        <w:t xml:space="preserve">1. Summary/Abstract</w:t>
+      </w:r>
+    </w:p>
+    <w:p>
+      <w:pPr>
+        <w:pStyle w:val="FirstParagraph"/>
+      </w:pPr>
+      <w:r>
+        <w:t xml:space="preserve">This article seeks to examine the popularity of different COVID-19 vaccine manufacturers in the year 2021 in the U.S. and to develop a model in understanding what potential factors are more associated with increase vaccine administration. Understanding the popularity differences across manufactures and the profiles of the different region within the U.S. could potentially explain differences in vaccine uptake. While vaccine distribution and administration information is updated every week, other potential drivers of increase vaccine administration across the country are not updated as frequently. For this reason, we limited our scope to 2021 so as to include data relating to these variables. After cleaning and joining the necessary datasets, several machine learning models were generated to ascertain the best comparative performance to explain the differences in vaccine administration. Given the complexity of the dataset and incompatibility of others containing region characteristics we were interested in, our findings were limited. However, modeling indicates that region, particularly in the West, is a major indicator of vaccine administration. More research and consistent data is needed to target the major factors of vaccine uptake. Furthermore, looking into the characteristics and behaviors of those living in the Western region of the U.S. states may lead to interventions to promote vaccine uptake which can reduce the transmission of COVID-19 and severity of disease.</w:t>
+      </w:r>
+    </w:p>
+    <w:bookmarkEnd w:id="20"/>
+    <w:bookmarkStart w:id="24" w:name="introduction"/>
+    <w:p>
+      <w:pPr>
+        <w:pStyle w:val="Heading1"/>
+      </w:pPr>
+      <w:r>
+        <w:t xml:space="preserve">2. Introduction</w:t>
+      </w:r>
+    </w:p>
+    <w:bookmarkStart w:id="21" w:name="general-background-information"/>
     <w:p>
       <w:pPr>
         <w:pStyle w:val="Heading2"/>
       </w:pPr>
       <w:r>
-        <w:t xml:space="preserve">1.1 General Background Information</w:t>
+        <w:t xml:space="preserve">2.1 General Background Information</w:t>
       </w:r>
     </w:p>
     <w:p>
@@ -166,14 +184,14 @@
         <w:t xml:space="preserve">To investigate if any outside factors affected administration, we are going to compare region groups and median income data for each state to administration numbers and investigate their relationships. We expect to see states with lower median incomes (and therefore regions with lower median incomes) having lower administration numbers.</w:t>
       </w:r>
     </w:p>
-    <w:bookmarkEnd w:id="20"/>
-    <w:bookmarkStart w:id="21" w:name="description-of-data-and-data-source"/>
+    <w:bookmarkEnd w:id="21"/>
+    <w:bookmarkStart w:id="22" w:name="description-of-data-and-data-source"/>
     <w:p>
       <w:pPr>
         <w:pStyle w:val="Heading2"/>
       </w:pPr>
       <w:r>
-        <w:t xml:space="preserve">1.2 Description of data and data source</w:t>
+        <w:t xml:space="preserve">2.2 Description of data and data source</w:t>
       </w:r>
     </w:p>
     <w:p>
@@ -210,14 +228,14 @@
         <w:t xml:space="preserve">. This data was taken from the American Community Survey.</w:t>
       </w:r>
     </w:p>
-    <w:bookmarkEnd w:id="21"/>
-    <w:bookmarkStart w:id="22" w:name="questionshypotheses-to-be-addressed"/>
+    <w:bookmarkEnd w:id="22"/>
+    <w:bookmarkStart w:id="23" w:name="questionshypotheses-to-be-addressed"/>
     <w:p>
       <w:pPr>
         <w:pStyle w:val="Heading2"/>
       </w:pPr>
       <w:r>
-        <w:t xml:space="preserve">1.3 Questions/Hypotheses to be addressed</w:t>
+        <w:t xml:space="preserve">2.3 Questions/Hypotheses to be addressed</w:t>
       </w:r>
     </w:p>
     <w:p>
@@ -228,34 +246,12 @@
         <w:t xml:space="preserve">Question: What factors (like region or median income) influenced COVID-19 vaccines across the US? Hypotheses: H0 - There is no association between region or median income per state and COVID-19 vaccine administration in the United States. HA - There is an association between region or median income and COVID-19 vaccine administration in the United States.</w:t>
       </w:r>
     </w:p>
-    <w:bookmarkEnd w:id="22"/>
+    <w:p>
+      <w:r>
+        <w:br w:type="page"/>
+      </w:r>
+    </w:p>
     <w:bookmarkEnd w:id="23"/>
-    <w:bookmarkStart w:id="24" w:name="summaryabstract"/>
-    <w:p>
-      <w:pPr>
-        <w:pStyle w:val="Heading1"/>
-      </w:pPr>
-      <w:r>
-        <w:t xml:space="preserve">2. Summary/Abstract</w:t>
-      </w:r>
-    </w:p>
-    <w:p>
-      <w:pPr>
-        <w:pStyle w:val="FirstParagraph"/>
-      </w:pPr>
-      <w:r>
-        <w:rPr>
-          <w:iCs/>
-          <w:i/>
-        </w:rPr>
-        <w:t xml:space="preserve">Write a summary of your project.</w:t>
-      </w:r>
-    </w:p>
-    <w:p>
-      <w:r>
-        <w:br w:type="page"/>
-      </w:r>
-    </w:p>
     <w:bookmarkEnd w:id="24"/>
     <w:bookmarkStart w:id="27" w:name="methods"/>
     <w:p>
@@ -386,100 +382,151 @@
         <w:t xml:space="preserve">file.</w:t>
       </w:r>
     </w:p>
-    <w:p>
-      <w:pPr>
-        <w:pStyle w:val="BodyText"/>
-      </w:pPr>
-      <w:r>
-        <w:drawing>
-          <wp:inline>
-            <wp:extent cx="5334000" cy="3191865"/>
-            <wp:effectExtent b="0" l="0" r="0" t="0"/>
-            <wp:docPr descr="" title="" id="29" name="Picture"/>
-            <a:graphic>
-              <a:graphicData uri="http://schemas.openxmlformats.org/drawingml/2006/picture">
-                <pic:pic>
-                  <pic:nvPicPr>
-                    <pic:cNvPr descr="images/image-19820666.png" id="30" name="Picture"/>
-                    <pic:cNvPicPr>
-                      <a:picLocks noChangeArrowheads="1" noChangeAspect="1"/>
-                    </pic:cNvPicPr>
-                  </pic:nvPicPr>
-                  <pic:blipFill>
-                    <a:blip r:embed="rId28"/>
-                    <a:stretch>
-                      <a:fillRect/>
-                    </a:stretch>
-                  </pic:blipFill>
-                  <pic:spPr bwMode="auto">
-                    <a:xfrm>
-                      <a:off x="0" y="0"/>
-                      <a:ext cx="5334000" cy="3191865"/>
-                    </a:xfrm>
-                    <a:prstGeom prst="rect">
-                      <a:avLst/>
-                    </a:prstGeom>
-                    <a:noFill/>
-                    <a:ln w="9525">
-                      <a:noFill/>
-                      <a:headEnd/>
-                      <a:tailEnd/>
-                    </a:ln>
-                  </pic:spPr>
-                </pic:pic>
-              </a:graphicData>
-            </a:graphic>
-          </wp:inline>
-        </w:drawing>
-      </w:r>
-    </w:p>
-    <w:p>
-      <w:pPr>
-        <w:pStyle w:val="BodyText"/>
-      </w:pPr>
-      <w:r>
-        <w:drawing>
-          <wp:inline>
-            <wp:extent cx="5334000" cy="3042111"/>
-            <wp:effectExtent b="0" l="0" r="0" t="0"/>
-            <wp:docPr descr="" title="" id="32" name="Picture"/>
-            <a:graphic>
-              <a:graphicData uri="http://schemas.openxmlformats.org/drawingml/2006/picture">
-                <pic:pic>
-                  <pic:nvPicPr>
-                    <pic:cNvPr descr="images/image-1680087526.png" id="33" name="Picture"/>
-                    <pic:cNvPicPr>
-                      <a:picLocks noChangeArrowheads="1" noChangeAspect="1"/>
-                    </pic:cNvPicPr>
-                  </pic:nvPicPr>
-                  <pic:blipFill>
-                    <a:blip r:embed="rId31"/>
-                    <a:stretch>
-                      <a:fillRect/>
-                    </a:stretch>
-                  </pic:blipFill>
-                  <pic:spPr bwMode="auto">
-                    <a:xfrm>
-                      <a:off x="0" y="0"/>
-                      <a:ext cx="5334000" cy="3042111"/>
-                    </a:xfrm>
-                    <a:prstGeom prst="rect">
-                      <a:avLst/>
-                    </a:prstGeom>
-                    <a:noFill/>
-                    <a:ln w="9525">
-                      <a:noFill/>
-                      <a:headEnd/>
-                      <a:tailEnd/>
-                    </a:ln>
-                  </pic:spPr>
-                </pic:pic>
-              </a:graphicData>
-            </a:graphic>
-          </wp:inline>
-        </w:drawing>
-      </w:r>
-    </w:p>
+    <w:tbl>
+      <w:tblPr>
+        <w:tblStyle w:val="Table"/>
+        <w:tblW w:type="pct" w:w="5000"/>
+        <w:tblLook w:firstRow="0" w:lastRow="0" w:firstColumn="0" w:lastColumn="0" w:noHBand="0" w:noVBand="0" w:val="0000"/>
+      </w:tblPr>
+      <w:tblGrid>
+        <w:gridCol w:w="7920"/>
+      </w:tblGrid>
+      <w:tr>
+        <w:tc>
+          <w:tcPr/>
+          <w:p>
+            <w:pPr>
+              <w:jc w:val="center"/>
+            </w:pPr>
+            <w:r>
+              <w:drawing>
+                <wp:inline>
+                  <wp:extent cx="5334000" cy="5334000"/>
+                  <wp:effectExtent b="0" l="0" r="0" t="0"/>
+                  <wp:docPr descr="" title="" id="29" name="Picture"/>
+                  <a:graphic>
+                    <a:graphicData uri="http://schemas.openxmlformats.org/drawingml/2006/picture">
+                      <pic:pic>
+                        <pic:nvPicPr>
+                          <pic:cNvPr descr="images/graph_distime-02.png" id="30" name="Picture"/>
+                          <pic:cNvPicPr>
+                            <a:picLocks noChangeArrowheads="1" noChangeAspect="1"/>
+                          </pic:cNvPicPr>
+                        </pic:nvPicPr>
+                        <pic:blipFill>
+                          <a:blip r:embed="rId28"/>
+                          <a:stretch>
+                            <a:fillRect/>
+                          </a:stretch>
+                        </pic:blipFill>
+                        <pic:spPr bwMode="auto">
+                          <a:xfrm>
+                            <a:off x="0" y="0"/>
+                            <a:ext cx="5334000" cy="5334000"/>
+                          </a:xfrm>
+                          <a:prstGeom prst="rect">
+                            <a:avLst/>
+                          </a:prstGeom>
+                          <a:noFill/>
+                          <a:ln w="9525">
+                            <a:noFill/>
+                            <a:headEnd/>
+                            <a:tailEnd/>
+                          </a:ln>
+                        </pic:spPr>
+                      </pic:pic>
+                    </a:graphicData>
+                  </a:graphic>
+                </wp:inline>
+              </w:drawing>
+            </w:r>
+          </w:p>
+          <w:p>
+            <w:pPr>
+              <w:jc w:val="center"/>
+            </w:pPr>
+            <w:pPr>
+              <w:jc w:val="start"/>
+              <w:spacing w:before="200"/>
+              <w:pStyle w:val="ImageCaption"/>
+            </w:pPr>
+          </w:p>
+        </w:tc>
+      </w:tr>
+    </w:tbl>
+    <w:p/>
+    <w:tbl>
+      <w:tblPr>
+        <w:tblStyle w:val="Table"/>
+        <w:tblW w:type="pct" w:w="5000"/>
+        <w:tblLook w:firstRow="0" w:lastRow="0" w:firstColumn="0" w:lastColumn="0" w:noHBand="0" w:noVBand="0" w:val="0000"/>
+      </w:tblPr>
+      <w:tblGrid>
+        <w:gridCol w:w="7920"/>
+      </w:tblGrid>
+      <w:tr>
+        <w:tc>
+          <w:tcPr/>
+          <w:p>
+            <w:pPr>
+              <w:jc w:val="center"/>
+            </w:pPr>
+            <w:r>
+              <w:drawing>
+                <wp:inline>
+                  <wp:extent cx="5334000" cy="5334000"/>
+                  <wp:effectExtent b="0" l="0" r="0" t="0"/>
+                  <wp:docPr descr="" title="" id="32" name="Picture"/>
+                  <a:graphic>
+                    <a:graphicData uri="http://schemas.openxmlformats.org/drawingml/2006/picture">
+                      <pic:pic>
+                        <pic:nvPicPr>
+                          <pic:cNvPr descr="images/graph_admintime-02.png" id="33" name="Picture"/>
+                          <pic:cNvPicPr>
+                            <a:picLocks noChangeArrowheads="1" noChangeAspect="1"/>
+                          </pic:cNvPicPr>
+                        </pic:nvPicPr>
+                        <pic:blipFill>
+                          <a:blip r:embed="rId31"/>
+                          <a:stretch>
+                            <a:fillRect/>
+                          </a:stretch>
+                        </pic:blipFill>
+                        <pic:spPr bwMode="auto">
+                          <a:xfrm>
+                            <a:off x="0" y="0"/>
+                            <a:ext cx="5334000" cy="5334000"/>
+                          </a:xfrm>
+                          <a:prstGeom prst="rect">
+                            <a:avLst/>
+                          </a:prstGeom>
+                          <a:noFill/>
+                          <a:ln w="9525">
+                            <a:noFill/>
+                            <a:headEnd/>
+                            <a:tailEnd/>
+                          </a:ln>
+                        </pic:spPr>
+                      </pic:pic>
+                    </a:graphicData>
+                  </a:graphic>
+                </wp:inline>
+              </w:drawing>
+            </w:r>
+          </w:p>
+          <w:p>
+            <w:pPr>
+              <w:jc w:val="center"/>
+            </w:pPr>
+            <w:pPr>
+              <w:jc w:val="start"/>
+              <w:spacing w:before="200"/>
+              <w:pStyle w:val="ImageCaption"/>
+            </w:pPr>
+          </w:p>
+        </w:tc>
+      </w:tr>
+    </w:tbl>
     <w:bookmarkEnd w:id="34"/>
     <w:bookmarkStart w:id="35" w:name="basic-statistical-analysis"/>
     <w:p>
@@ -532,104 +579,6 @@
       </w:r>
       <w:r>
         <w:t xml:space="preserve">folder.</w:t>
-      </w:r>
-    </w:p>
-    <w:p>
-      <w:pPr>
-        <w:pStyle w:val="SourceCode"/>
-      </w:pPr>
-      <w:r>
-        <w:rPr>
-          <w:rStyle w:val="NormalTok"/>
-        </w:rPr>
-        <w:t xml:space="preserve">resulttable1 </w:t>
-      </w:r>
-      <w:r>
-        <w:rPr>
-          <w:rStyle w:val="OtherTok"/>
-        </w:rPr>
-        <w:t xml:space="preserve">&lt;-</w:t>
-      </w:r>
-      <w:r>
-        <w:rPr>
-          <w:rStyle w:val="NormalTok"/>
-        </w:rPr>
-        <w:t xml:space="preserve"> </w:t>
-      </w:r>
-      <w:r>
-        <w:rPr>
-          <w:rStyle w:val="FunctionTok"/>
-        </w:rPr>
-        <w:t xml:space="preserve">readRDS</w:t>
-      </w:r>
-      <w:r>
-        <w:rPr>
-          <w:rStyle w:val="NormalTok"/>
-        </w:rPr>
-        <w:t xml:space="preserve">(</w:t>
-      </w:r>
-      <w:r>
-        <w:rPr>
-          <w:rStyle w:val="FunctionTok"/>
-        </w:rPr>
-        <w:t xml:space="preserve">here</w:t>
-      </w:r>
-      <w:r>
-        <w:rPr>
-          <w:rStyle w:val="NormalTok"/>
-        </w:rPr>
-        <w:t xml:space="preserve">(</w:t>
-      </w:r>
-      <w:r>
-        <w:rPr>
-          <w:rStyle w:val="StringTok"/>
-        </w:rPr>
-        <w:t xml:space="preserve">"code"</w:t>
-      </w:r>
-      <w:r>
-        <w:rPr>
-          <w:rStyle w:val="NormalTok"/>
-        </w:rPr>
-        <w:t xml:space="preserve">, </w:t>
-      </w:r>
-      <w:r>
-        <w:rPr>
-          <w:rStyle w:val="StringTok"/>
-        </w:rPr>
-        <w:t xml:space="preserve">"analysis_code"</w:t>
-      </w:r>
-      <w:r>
-        <w:rPr>
-          <w:rStyle w:val="NormalTok"/>
-        </w:rPr>
-        <w:t xml:space="preserve">, </w:t>
-      </w:r>
-      <w:r>
-        <w:rPr>
-          <w:rStyle w:val="StringTok"/>
-        </w:rPr>
-        <w:t xml:space="preserve">"lm7.rds"</w:t>
-      </w:r>
-      <w:r>
-        <w:rPr>
-          <w:rStyle w:val="NormalTok"/>
-        </w:rPr>
-        <w:t xml:space="preserve">))</w:t>
-      </w:r>
-      <w:r>
-        <w:br/>
-      </w:r>
-      <w:r>
-        <w:rPr>
-          <w:rStyle w:val="FunctionTok"/>
-        </w:rPr>
-        <w:t xml:space="preserve">kable</w:t>
-      </w:r>
-      <w:r>
-        <w:rPr>
-          <w:rStyle w:val="NormalTok"/>
-        </w:rPr>
-        <w:t xml:space="preserve">(resulttable1)</w:t>
       </w:r>
     </w:p>
     <w:tbl>
@@ -1091,104 +1040,6 @@
         <w:t xml:space="preserve"> </w:t>
       </w:r>
     </w:p>
-    <w:p>
-      <w:pPr>
-        <w:pStyle w:val="SourceCode"/>
-      </w:pPr>
-      <w:r>
-        <w:rPr>
-          <w:rStyle w:val="NormalTok"/>
-        </w:rPr>
-        <w:t xml:space="preserve">resulttable2 </w:t>
-      </w:r>
-      <w:r>
-        <w:rPr>
-          <w:rStyle w:val="OtherTok"/>
-        </w:rPr>
-        <w:t xml:space="preserve">&lt;-</w:t>
-      </w:r>
-      <w:r>
-        <w:rPr>
-          <w:rStyle w:val="NormalTok"/>
-        </w:rPr>
-        <w:t xml:space="preserve"> </w:t>
-      </w:r>
-      <w:r>
-        <w:rPr>
-          <w:rStyle w:val="FunctionTok"/>
-        </w:rPr>
-        <w:t xml:space="preserve">readRDS</w:t>
-      </w:r>
-      <w:r>
-        <w:rPr>
-          <w:rStyle w:val="NormalTok"/>
-        </w:rPr>
-        <w:t xml:space="preserve">(</w:t>
-      </w:r>
-      <w:r>
-        <w:rPr>
-          <w:rStyle w:val="FunctionTok"/>
-        </w:rPr>
-        <w:t xml:space="preserve">here</w:t>
-      </w:r>
-      <w:r>
-        <w:rPr>
-          <w:rStyle w:val="NormalTok"/>
-        </w:rPr>
-        <w:t xml:space="preserve">(</w:t>
-      </w:r>
-      <w:r>
-        <w:rPr>
-          <w:rStyle w:val="StringTok"/>
-        </w:rPr>
-        <w:t xml:space="preserve">"code"</w:t>
-      </w:r>
-      <w:r>
-        <w:rPr>
-          <w:rStyle w:val="NormalTok"/>
-        </w:rPr>
-        <w:t xml:space="preserve">, </w:t>
-      </w:r>
-      <w:r>
-        <w:rPr>
-          <w:rStyle w:val="StringTok"/>
-        </w:rPr>
-        <w:t xml:space="preserve">"analysis_code"</w:t>
-      </w:r>
-      <w:r>
-        <w:rPr>
-          <w:rStyle w:val="NormalTok"/>
-        </w:rPr>
-        <w:t xml:space="preserve">, </w:t>
-      </w:r>
-      <w:r>
-        <w:rPr>
-          <w:rStyle w:val="StringTok"/>
-        </w:rPr>
-        <w:t xml:space="preserve">"lm8.rds"</w:t>
-      </w:r>
-      <w:r>
-        <w:rPr>
-          <w:rStyle w:val="NormalTok"/>
-        </w:rPr>
-        <w:t xml:space="preserve">))</w:t>
-      </w:r>
-      <w:r>
-        <w:br/>
-      </w:r>
-      <w:r>
-        <w:rPr>
-          <w:rStyle w:val="FunctionTok"/>
-        </w:rPr>
-        <w:t xml:space="preserve">kable</w:t>
-      </w:r>
-      <w:r>
-        <w:rPr>
-          <w:rStyle w:val="NormalTok"/>
-        </w:rPr>
-        <w:t xml:space="preserve">(resulttable2)</w:t>
-      </w:r>
-    </w:p>
     <w:tbl>
       <w:tblPr>
         <w:tblStyle w:val="Table"/>
@@ -1586,104 +1437,6 @@
         <w:t xml:space="preserve"> </w:t>
       </w:r>
     </w:p>
-    <w:p>
-      <w:pPr>
-        <w:pStyle w:val="SourceCode"/>
-      </w:pPr>
-      <w:r>
-        <w:rPr>
-          <w:rStyle w:val="NormalTok"/>
-        </w:rPr>
-        <w:t xml:space="preserve">resulttable3 </w:t>
-      </w:r>
-      <w:r>
-        <w:rPr>
-          <w:rStyle w:val="OtherTok"/>
-        </w:rPr>
-        <w:t xml:space="preserve">&lt;-</w:t>
-      </w:r>
-      <w:r>
-        <w:rPr>
-          <w:rStyle w:val="NormalTok"/>
-        </w:rPr>
-        <w:t xml:space="preserve"> </w:t>
-      </w:r>
-      <w:r>
-        <w:rPr>
-          <w:rStyle w:val="FunctionTok"/>
-        </w:rPr>
-        <w:t xml:space="preserve">readRDS</w:t>
-      </w:r>
-      <w:r>
-        <w:rPr>
-          <w:rStyle w:val="NormalTok"/>
-        </w:rPr>
-        <w:t xml:space="preserve">(</w:t>
-      </w:r>
-      <w:r>
-        <w:rPr>
-          <w:rStyle w:val="FunctionTok"/>
-        </w:rPr>
-        <w:t xml:space="preserve">here</w:t>
-      </w:r>
-      <w:r>
-        <w:rPr>
-          <w:rStyle w:val="NormalTok"/>
-        </w:rPr>
-        <w:t xml:space="preserve">(</w:t>
-      </w:r>
-      <w:r>
-        <w:rPr>
-          <w:rStyle w:val="StringTok"/>
-        </w:rPr>
-        <w:t xml:space="preserve">"code"</w:t>
-      </w:r>
-      <w:r>
-        <w:rPr>
-          <w:rStyle w:val="NormalTok"/>
-        </w:rPr>
-        <w:t xml:space="preserve">, </w:t>
-      </w:r>
-      <w:r>
-        <w:rPr>
-          <w:rStyle w:val="StringTok"/>
-        </w:rPr>
-        <w:t xml:space="preserve">"analysis_code"</w:t>
-      </w:r>
-      <w:r>
-        <w:rPr>
-          <w:rStyle w:val="NormalTok"/>
-        </w:rPr>
-        <w:t xml:space="preserve">, </w:t>
-      </w:r>
-      <w:r>
-        <w:rPr>
-          <w:rStyle w:val="StringTok"/>
-        </w:rPr>
-        <w:t xml:space="preserve">"lm9.rds"</w:t>
-      </w:r>
-      <w:r>
-        <w:rPr>
-          <w:rStyle w:val="NormalTok"/>
-        </w:rPr>
-        <w:t xml:space="preserve">))</w:t>
-      </w:r>
-      <w:r>
-        <w:br/>
-      </w:r>
-      <w:r>
-        <w:rPr>
-          <w:rStyle w:val="FunctionTok"/>
-        </w:rPr>
-        <w:t xml:space="preserve">kable</w:t>
-      </w:r>
-      <w:r>
-        <w:rPr>
-          <w:rStyle w:val="NormalTok"/>
-        </w:rPr>
-        <w:t xml:space="preserve">(resulttable3)</w:t>
-      </w:r>
-    </w:p>
     <w:tbl>
       <w:tblPr>
         <w:tblStyle w:val="Table"/>
@@ -1908,104 +1661,6 @@
       </w:pPr>
       <w:r>
         <w:t xml:space="preserve">Comparing the best tree model to the null model fitted with the training dataset.</w:t>
-      </w:r>
-    </w:p>
-    <w:p>
-      <w:pPr>
-        <w:pStyle w:val="SourceCode"/>
-      </w:pPr>
-      <w:r>
-        <w:rPr>
-          <w:rStyle w:val="NormalTok"/>
-        </w:rPr>
-        <w:t xml:space="preserve">resulttable4 </w:t>
-      </w:r>
-      <w:r>
-        <w:rPr>
-          <w:rStyle w:val="OtherTok"/>
-        </w:rPr>
-        <w:t xml:space="preserve">&lt;-</w:t>
-      </w:r>
-      <w:r>
-        <w:rPr>
-          <w:rStyle w:val="NormalTok"/>
-        </w:rPr>
-        <w:t xml:space="preserve"> </w:t>
-      </w:r>
-      <w:r>
-        <w:rPr>
-          <w:rStyle w:val="FunctionTok"/>
-        </w:rPr>
-        <w:t xml:space="preserve">readRDS</w:t>
-      </w:r>
-      <w:r>
-        <w:rPr>
-          <w:rStyle w:val="NormalTok"/>
-        </w:rPr>
-        <w:t xml:space="preserve">(</w:t>
-      </w:r>
-      <w:r>
-        <w:rPr>
-          <w:rStyle w:val="FunctionTok"/>
-        </w:rPr>
-        <w:t xml:space="preserve">here</w:t>
-      </w:r>
-      <w:r>
-        <w:rPr>
-          <w:rStyle w:val="NormalTok"/>
-        </w:rPr>
-        <w:t xml:space="preserve">(</w:t>
-      </w:r>
-      <w:r>
-        <w:rPr>
-          <w:rStyle w:val="StringTok"/>
-        </w:rPr>
-        <w:t xml:space="preserve">"code"</w:t>
-      </w:r>
-      <w:r>
-        <w:rPr>
-          <w:rStyle w:val="NormalTok"/>
-        </w:rPr>
-        <w:t xml:space="preserve">, </w:t>
-      </w:r>
-      <w:r>
-        <w:rPr>
-          <w:rStyle w:val="StringTok"/>
-        </w:rPr>
-        <w:t xml:space="preserve">"analysis_code"</w:t>
-      </w:r>
-      <w:r>
-        <w:rPr>
-          <w:rStyle w:val="NormalTok"/>
-        </w:rPr>
-        <w:t xml:space="preserve">, </w:t>
-      </w:r>
-      <w:r>
-        <w:rPr>
-          <w:rStyle w:val="StringTok"/>
-        </w:rPr>
-        <w:t xml:space="preserve">"best_tree_df.rds"</w:t>
-      </w:r>
-      <w:r>
-        <w:rPr>
-          <w:rStyle w:val="NormalTok"/>
-        </w:rPr>
-        <w:t xml:space="preserve">))</w:t>
-      </w:r>
-      <w:r>
-        <w:br/>
-      </w:r>
-      <w:r>
-        <w:rPr>
-          <w:rStyle w:val="FunctionTok"/>
-        </w:rPr>
-        <w:t xml:space="preserve">kable</w:t>
-      </w:r>
-      <w:r>
-        <w:rPr>
-          <w:rStyle w:val="NormalTok"/>
-        </w:rPr>
-        <w:t xml:space="preserve">(resulttable4)</w:t>
       </w:r>
     </w:p>
     <w:tbl>
@@ -2224,104 +1879,6 @@
         </w:tc>
       </w:tr>
     </w:tbl>
-    <w:p>
-      <w:pPr>
-        <w:pStyle w:val="SourceCode"/>
-      </w:pPr>
-      <w:r>
-        <w:rPr>
-          <w:rStyle w:val="NormalTok"/>
-        </w:rPr>
-        <w:t xml:space="preserve">resulttable5 </w:t>
-      </w:r>
-      <w:r>
-        <w:rPr>
-          <w:rStyle w:val="OtherTok"/>
-        </w:rPr>
-        <w:t xml:space="preserve">&lt;-</w:t>
-      </w:r>
-      <w:r>
-        <w:rPr>
-          <w:rStyle w:val="NormalTok"/>
-        </w:rPr>
-        <w:t xml:space="preserve"> </w:t>
-      </w:r>
-      <w:r>
-        <w:rPr>
-          <w:rStyle w:val="FunctionTok"/>
-        </w:rPr>
-        <w:t xml:space="preserve">readRDS</w:t>
-      </w:r>
-      <w:r>
-        <w:rPr>
-          <w:rStyle w:val="NormalTok"/>
-        </w:rPr>
-        <w:t xml:space="preserve">(</w:t>
-      </w:r>
-      <w:r>
-        <w:rPr>
-          <w:rStyle w:val="FunctionTok"/>
-        </w:rPr>
-        <w:t xml:space="preserve">here</w:t>
-      </w:r>
-      <w:r>
-        <w:rPr>
-          <w:rStyle w:val="NormalTok"/>
-        </w:rPr>
-        <w:t xml:space="preserve">(</w:t>
-      </w:r>
-      <w:r>
-        <w:rPr>
-          <w:rStyle w:val="StringTok"/>
-        </w:rPr>
-        <w:t xml:space="preserve">"code"</w:t>
-      </w:r>
-      <w:r>
-        <w:rPr>
-          <w:rStyle w:val="NormalTok"/>
-        </w:rPr>
-        <w:t xml:space="preserve">, </w:t>
-      </w:r>
-      <w:r>
-        <w:rPr>
-          <w:rStyle w:val="StringTok"/>
-        </w:rPr>
-        <w:t xml:space="preserve">"analysis_code"</w:t>
-      </w:r>
-      <w:r>
-        <w:rPr>
-          <w:rStyle w:val="NormalTok"/>
-        </w:rPr>
-        <w:t xml:space="preserve">, </w:t>
-      </w:r>
-      <w:r>
-        <w:rPr>
-          <w:rStyle w:val="StringTok"/>
-        </w:rPr>
-        <w:t xml:space="preserve">"null_train_df.rds"</w:t>
-      </w:r>
-      <w:r>
-        <w:rPr>
-          <w:rStyle w:val="NormalTok"/>
-        </w:rPr>
-        <w:t xml:space="preserve">))</w:t>
-      </w:r>
-      <w:r>
-        <w:br/>
-      </w:r>
-      <w:r>
-        <w:rPr>
-          <w:rStyle w:val="FunctionTok"/>
-        </w:rPr>
-        <w:t xml:space="preserve">kable</w:t>
-      </w:r>
-      <w:r>
-        <w:rPr>
-          <w:rStyle w:val="NormalTok"/>
-        </w:rPr>
-        <w:t xml:space="preserve">(resulttable5)</w:t>
-      </w:r>
-    </w:p>
     <w:tbl>
       <w:tblPr>
         <w:tblStyle w:val="Table"/>
@@ -2570,104 +2127,6 @@
         <w:t xml:space="preserve">Comparing the last tree fit with the null model fitted with the testing data.</w:t>
       </w:r>
     </w:p>
-    <w:p>
-      <w:pPr>
-        <w:pStyle w:val="SourceCode"/>
-      </w:pPr>
-      <w:r>
-        <w:rPr>
-          <w:rStyle w:val="NormalTok"/>
-        </w:rPr>
-        <w:t xml:space="preserve">resulttable6 </w:t>
-      </w:r>
-      <w:r>
-        <w:rPr>
-          <w:rStyle w:val="OtherTok"/>
-        </w:rPr>
-        <w:t xml:space="preserve">&lt;-</w:t>
-      </w:r>
-      <w:r>
-        <w:rPr>
-          <w:rStyle w:val="NormalTok"/>
-        </w:rPr>
-        <w:t xml:space="preserve"> </w:t>
-      </w:r>
-      <w:r>
-        <w:rPr>
-          <w:rStyle w:val="FunctionTok"/>
-        </w:rPr>
-        <w:t xml:space="preserve">readRDS</w:t>
-      </w:r>
-      <w:r>
-        <w:rPr>
-          <w:rStyle w:val="NormalTok"/>
-        </w:rPr>
-        <w:t xml:space="preserve">(</w:t>
-      </w:r>
-      <w:r>
-        <w:rPr>
-          <w:rStyle w:val="FunctionTok"/>
-        </w:rPr>
-        <w:t xml:space="preserve">here</w:t>
-      </w:r>
-      <w:r>
-        <w:rPr>
-          <w:rStyle w:val="NormalTok"/>
-        </w:rPr>
-        <w:t xml:space="preserve">(</w:t>
-      </w:r>
-      <w:r>
-        <w:rPr>
-          <w:rStyle w:val="StringTok"/>
-        </w:rPr>
-        <w:t xml:space="preserve">"code"</w:t>
-      </w:r>
-      <w:r>
-        <w:rPr>
-          <w:rStyle w:val="NormalTok"/>
-        </w:rPr>
-        <w:t xml:space="preserve">, </w:t>
-      </w:r>
-      <w:r>
-        <w:rPr>
-          <w:rStyle w:val="StringTok"/>
-        </w:rPr>
-        <w:t xml:space="preserve">"analysis_code"</w:t>
-      </w:r>
-      <w:r>
-        <w:rPr>
-          <w:rStyle w:val="NormalTok"/>
-        </w:rPr>
-        <w:t xml:space="preserve">, </w:t>
-      </w:r>
-      <w:r>
-        <w:rPr>
-          <w:rStyle w:val="StringTok"/>
-        </w:rPr>
-        <w:t xml:space="preserve">"tree_last_df.rds"</w:t>
-      </w:r>
-      <w:r>
-        <w:rPr>
-          <w:rStyle w:val="NormalTok"/>
-        </w:rPr>
-        <w:t xml:space="preserve">))</w:t>
-      </w:r>
-      <w:r>
-        <w:br/>
-      </w:r>
-      <w:r>
-        <w:rPr>
-          <w:rStyle w:val="FunctionTok"/>
-        </w:rPr>
-        <w:t xml:space="preserve">kable</w:t>
-      </w:r>
-      <w:r>
-        <w:rPr>
-          <w:rStyle w:val="NormalTok"/>
-        </w:rPr>
-        <w:t xml:space="preserve">(resulttable6)</w:t>
-      </w:r>
-    </w:p>
     <w:tbl>
       <w:tblPr>
         <w:tblStyle w:val="Table"/>
@@ -2834,104 +2293,6 @@
         </w:tc>
       </w:tr>
     </w:tbl>
-    <w:p>
-      <w:pPr>
-        <w:pStyle w:val="SourceCode"/>
-      </w:pPr>
-      <w:r>
-        <w:rPr>
-          <w:rStyle w:val="NormalTok"/>
-        </w:rPr>
-        <w:t xml:space="preserve">resulttable7 </w:t>
-      </w:r>
-      <w:r>
-        <w:rPr>
-          <w:rStyle w:val="OtherTok"/>
-        </w:rPr>
-        <w:t xml:space="preserve">&lt;-</w:t>
-      </w:r>
-      <w:r>
-        <w:rPr>
-          <w:rStyle w:val="NormalTok"/>
-        </w:rPr>
-        <w:t xml:space="preserve"> </w:t>
-      </w:r>
-      <w:r>
-        <w:rPr>
-          <w:rStyle w:val="FunctionTok"/>
-        </w:rPr>
-        <w:t xml:space="preserve">readRDS</w:t>
-      </w:r>
-      <w:r>
-        <w:rPr>
-          <w:rStyle w:val="NormalTok"/>
-        </w:rPr>
-        <w:t xml:space="preserve">(</w:t>
-      </w:r>
-      <w:r>
-        <w:rPr>
-          <w:rStyle w:val="FunctionTok"/>
-        </w:rPr>
-        <w:t xml:space="preserve">here</w:t>
-      </w:r>
-      <w:r>
-        <w:rPr>
-          <w:rStyle w:val="NormalTok"/>
-        </w:rPr>
-        <w:t xml:space="preserve">(</w:t>
-      </w:r>
-      <w:r>
-        <w:rPr>
-          <w:rStyle w:val="StringTok"/>
-        </w:rPr>
-        <w:t xml:space="preserve">"code"</w:t>
-      </w:r>
-      <w:r>
-        <w:rPr>
-          <w:rStyle w:val="NormalTok"/>
-        </w:rPr>
-        <w:t xml:space="preserve">, </w:t>
-      </w:r>
-      <w:r>
-        <w:rPr>
-          <w:rStyle w:val="StringTok"/>
-        </w:rPr>
-        <w:t xml:space="preserve">"analysis_code"</w:t>
-      </w:r>
-      <w:r>
-        <w:rPr>
-          <w:rStyle w:val="NormalTok"/>
-        </w:rPr>
-        <w:t xml:space="preserve">, </w:t>
-      </w:r>
-      <w:r>
-        <w:rPr>
-          <w:rStyle w:val="StringTok"/>
-        </w:rPr>
-        <w:t xml:space="preserve">"null_test_df.rds"</w:t>
-      </w:r>
-      <w:r>
-        <w:rPr>
-          <w:rStyle w:val="NormalTok"/>
-        </w:rPr>
-        <w:t xml:space="preserve">))</w:t>
-      </w:r>
-      <w:r>
-        <w:br/>
-      </w:r>
-      <w:r>
-        <w:rPr>
-          <w:rStyle w:val="FunctionTok"/>
-        </w:rPr>
-        <w:t xml:space="preserve">kable</w:t>
-      </w:r>
-      <w:r>
-        <w:rPr>
-          <w:rStyle w:val="NormalTok"/>
-        </w:rPr>
-        <w:t xml:space="preserve">(resulttable7)</w:t>
-      </w:r>
-    </w:p>
     <w:tbl>
       <w:tblPr>
         <w:tblStyle w:val="Table"/>
@@ -3224,11 +2585,7 @@
         <w:pStyle w:val="FirstParagraph"/>
       </w:pPr>
       <w:r>
-        <w:rPr>
-          <w:iCs/>
-          <w:i/>
-        </w:rPr>
-        <w:t xml:space="preserve">Discuss what you perceive as strengths and limitations of your analysis.</w:t>
+        <w:t xml:space="preserve">We believe given the consistency and availability of COVID-19 vaccination across the U.S. there is great potential to drill down on the drivers of increase vaccination uptake and identify regions having great success and regions of concern. This study showed that the Western region of the U.S. is associated with increase COVID-19 vaccine administered in the year 2021. Further, from our machine learning modeling region appears to be a major indicator of vaccine administration despite including income by state. Our findings should spur more research looking at the characteristics of these regions to ascertain these drivers from a national viewpoint. Our research was limited by the context and formatting of datasets with other variable that characteristics these areas. Datasets were incompatible due to less frequent or sparse updates as well as insufficient information to reliably join or add to our existing dataset containing COVID-19 vaccine numbers.</w:t>
       </w:r>
     </w:p>
     <w:bookmarkEnd w:id="39"/>

</xml_diff>

<commit_message>
Part 5 Update part 2
updated to include methods portion of manuscript
</commit_message>
<xml_diff>
--- a/products/manuscript/Manuscript.docx
+++ b/products/manuscript/Manuscript.docx
@@ -262,25 +262,278 @@
         <w:t xml:space="preserve">3. Methods</w:t>
       </w:r>
     </w:p>
+    <w:bookmarkStart w:id="25" w:name="data-acquisition-import-and-cleaning"/>
+    <w:p>
+      <w:pPr>
+        <w:pStyle w:val="Heading2"/>
+      </w:pPr>
+      <w:r>
+        <w:t xml:space="preserve">3.1 Data acquisition, import, and cleaning</w:t>
+      </w:r>
+    </w:p>
     <w:p>
       <w:pPr>
         <w:pStyle w:val="FirstParagraph"/>
       </w:pPr>
       <w:r>
-        <w:rPr>
-          <w:iCs/>
-          <w:i/>
-        </w:rPr>
-        <w:t xml:space="preserve">Describe your methods. That should describe the data, the cleaning processes, and the analysis approaches. You might want to provide a shorter description here and all the details in the supplement.</w:t>
-      </w:r>
-    </w:p>
-    <w:bookmarkStart w:id="25" w:name="data-aquisition"/>
+        <w:t xml:space="preserve">The main dataset contains US COVID-19 vaccine deliveries and administration data at national and jurisdiction level from all vaccine partners, including jurisdictional partner clinics, retail pharmacies, long-term care facilities, dialysis centers, Federal Emergency Management Agency and Health Resources and Services Administration partner sites, and federal entity facilities</w:t>
+      </w:r>
+      <w:r>
+        <w:t xml:space="preserve"> </w:t>
+      </w:r>
+      <w:r>
+        <w:t xml:space="preserve">(CDC, n.d.-b)</w:t>
+      </w:r>
+      <w:r>
+        <w:t xml:space="preserve">. It has 109 columns and 37,500 rows of administration, distribution, and series data of COVID-19 vaccinations across the US. To use income data in our analysis, we used US Census Bureau ACS Income date from 2021</w:t>
+      </w:r>
+      <w:r>
+        <w:t xml:space="preserve"> </w:t>
+      </w:r>
+      <w:r>
+        <w:t xml:space="preserve">(Bureau, 2021)</w:t>
+      </w:r>
+      <w:r>
+        <w:t xml:space="preserve">. This data was taken from the American Community Survey.</w:t>
+      </w:r>
+    </w:p>
+    <w:p>
+      <w:pPr>
+        <w:pStyle w:val="BodyText"/>
+      </w:pPr>
+      <w:r>
+        <w:t xml:space="preserve">The data was directly imported from their respective websites into the repository, read into the</w:t>
+      </w:r>
+      <w:r>
+        <w:t xml:space="preserve"> </w:t>
+      </w:r>
+      <w:r>
+        <w:t xml:space="preserve">‘</w:t>
+      </w:r>
+      <w:r>
+        <w:t xml:space="preserve">wrangling.qmd</w:t>
+      </w:r>
+      <w:r>
+        <w:t xml:space="preserve">’</w:t>
+      </w:r>
+      <w:r>
+        <w:t xml:space="preserve"> </w:t>
+      </w:r>
+      <w:r>
+        <w:t xml:space="preserve">file, and saved as an RDS file. The CDC US vaccination data cleaning included reordering the</w:t>
+      </w:r>
+      <w:r>
+        <w:t xml:space="preserve"> </w:t>
+      </w:r>
+      <w:r>
+        <w:t xml:space="preserve">‘</w:t>
+      </w:r>
+      <w:r>
+        <w:t xml:space="preserve">date</w:t>
+      </w:r>
+      <w:r>
+        <w:t xml:space="preserve">’</w:t>
+      </w:r>
+      <w:r>
+        <w:t xml:space="preserve"> </w:t>
+      </w:r>
+      <w:r>
+        <w:t xml:space="preserve">column, filtering by only the year 2021, pivoting long to reformat into a more analysis-friendly setup, adding a</w:t>
+      </w:r>
+      <w:r>
+        <w:t xml:space="preserve"> </w:t>
+      </w:r>
+      <w:r>
+        <w:t xml:space="preserve">‘</w:t>
+      </w:r>
+      <w:r>
+        <w:t xml:space="preserve">region</w:t>
+      </w:r>
+      <w:r>
+        <w:t xml:space="preserve">’</w:t>
+      </w:r>
+      <w:r>
+        <w:t xml:space="preserve"> </w:t>
+      </w:r>
+      <w:r>
+        <w:t xml:space="preserve">column. The cleaned data was saved into a new RDS file</w:t>
+      </w:r>
+      <w:r>
+        <w:t xml:space="preserve"> </w:t>
+      </w:r>
+      <w:r>
+        <w:t xml:space="preserve">‘</w:t>
+      </w:r>
+      <w:r>
+        <w:t xml:space="preserve">SubData</w:t>
+      </w:r>
+      <w:r>
+        <w:t xml:space="preserve">’</w:t>
+      </w:r>
+      <w:r>
+        <w:t xml:space="preserve">. The ACS income data cleaning included removing unnecessary columns, converting state names to abbreviations to match the CDC dataset, and adding a region column. These two datasets were merged using</w:t>
+      </w:r>
+      <w:r>
+        <w:t xml:space="preserve"> </w:t>
+      </w:r>
+      <w:r>
+        <w:t xml:space="preserve">‘</w:t>
+      </w:r>
+      <w:r>
+        <w:t xml:space="preserve">inner_join()</w:t>
+      </w:r>
+      <w:r>
+        <w:t xml:space="preserve">’</w:t>
+      </w:r>
+      <w:r>
+        <w:t xml:space="preserve"> </w:t>
+      </w:r>
+      <w:r>
+        <w:t xml:space="preserve">by the</w:t>
+      </w:r>
+      <w:r>
+        <w:t xml:space="preserve"> </w:t>
+      </w:r>
+      <w:r>
+        <w:t xml:space="preserve">‘</w:t>
+      </w:r>
+      <w:r>
+        <w:t xml:space="preserve">state</w:t>
+      </w:r>
+      <w:r>
+        <w:t xml:space="preserve">’</w:t>
+      </w:r>
+      <w:r>
+        <w:t xml:space="preserve"> </w:t>
+      </w:r>
+      <w:r>
+        <w:t xml:space="preserve">column into the</w:t>
+      </w:r>
+      <w:r>
+        <w:t xml:space="preserve"> </w:t>
+      </w:r>
+      <w:r>
+        <w:t xml:space="preserve">‘</w:t>
+      </w:r>
+      <w:r>
+        <w:t xml:space="preserve">Clean_Complete</w:t>
+      </w:r>
+      <w:r>
+        <w:t xml:space="preserve">’</w:t>
+      </w:r>
+      <w:r>
+        <w:t xml:space="preserve"> </w:t>
+      </w:r>
+      <w:r>
+        <w:t xml:space="preserve">dataset.</w:t>
+      </w:r>
+      <w:r>
+        <w:t xml:space="preserve"> </w:t>
+      </w:r>
+      <w:r>
+        <w:t xml:space="preserve">‘</w:t>
+      </w:r>
+      <w:r>
+        <w:t xml:space="preserve">Clean_Complete</w:t>
+      </w:r>
+      <w:r>
+        <w:t xml:space="preserve">’</w:t>
+      </w:r>
+      <w:r>
+        <w:t xml:space="preserve"> </w:t>
+      </w:r>
+      <w:r>
+        <w:t xml:space="preserve">was then filtered by the last MMWR week as that had the cumulative number of vaccines distributed/administered; we also removed column that were not pertinent to our analyses, created binary predictors based on the median and mean household income for the US (provided by the ACS dataset). The final version of</w:t>
+      </w:r>
+      <w:r>
+        <w:t xml:space="preserve"> </w:t>
+      </w:r>
+      <w:r>
+        <w:t xml:space="preserve">‘</w:t>
+      </w:r>
+      <w:r>
+        <w:t xml:space="preserve">Clean_Complete</w:t>
+      </w:r>
+      <w:r>
+        <w:t xml:space="preserve">’</w:t>
+      </w:r>
+      <w:r>
+        <w:t xml:space="preserve"> </w:t>
+      </w:r>
+      <w:r>
+        <w:t xml:space="preserve">was saved in a new RDS file for use in our analyses. Step-by-step instructions can be found in the</w:t>
+      </w:r>
+      <w:r>
+        <w:t xml:space="preserve"> </w:t>
+      </w:r>
+      <w:r>
+        <w:t xml:space="preserve">‘</w:t>
+      </w:r>
+      <w:r>
+        <w:t xml:space="preserve">wrangling.qmd</w:t>
+      </w:r>
+      <w:r>
+        <w:t xml:space="preserve">’</w:t>
+      </w:r>
+      <w:r>
+        <w:t xml:space="preserve"> </w:t>
+      </w:r>
+      <w:r>
+        <w:t xml:space="preserve">file.</w:t>
+      </w:r>
+    </w:p>
+    <w:p>
+      <w:pPr>
+        <w:pStyle w:val="BodyText"/>
+      </w:pPr>
+      <w:r>
+        <w:t xml:space="preserve">To explore the data, we created two main figures using the</w:t>
+      </w:r>
+      <w:r>
+        <w:t xml:space="preserve"> </w:t>
+      </w:r>
+      <w:r>
+        <w:t xml:space="preserve">‘</w:t>
+      </w:r>
+      <w:r>
+        <w:t xml:space="preserve">ggplot2</w:t>
+      </w:r>
+      <w:r>
+        <w:t xml:space="preserve">’</w:t>
+      </w:r>
+      <w:r>
+        <w:t xml:space="preserve"> </w:t>
+      </w:r>
+      <w:r>
+        <w:t xml:space="preserve">package; one viewing distribution counts over 2021 and one viewing administration counts over 2021. Both are also categorized by vaccine manufacturers. These can be viewed in the results section of this document; more exploratory graphs and the code for all figures can be found in the</w:t>
+      </w:r>
+      <w:r>
+        <w:t xml:space="preserve"> </w:t>
+      </w:r>
+      <w:r>
+        <w:t xml:space="preserve">‘</w:t>
+      </w:r>
+      <w:r>
+        <w:t xml:space="preserve">exploration.qmd</w:t>
+      </w:r>
+      <w:r>
+        <w:t xml:space="preserve">’</w:t>
+      </w:r>
+      <w:r>
+        <w:t xml:space="preserve"> </w:t>
+      </w:r>
+      <w:r>
+        <w:t xml:space="preserve">file.</w:t>
+      </w:r>
+    </w:p>
+    <w:bookmarkEnd w:id="25"/>
+    <w:bookmarkStart w:id="26" w:name="statistical-analyses"/>
     <w:p>
       <w:pPr>
         <w:pStyle w:val="Heading2"/>
       </w:pPr>
       <w:r>
-        <w:t xml:space="preserve">3.1 Data aquisition</w:t>
+        <w:t xml:space="preserve">3.2 Statistical analyses</w:t>
       </w:r>
     </w:p>
     <w:p>
@@ -288,29 +541,67 @@
         <w:pStyle w:val="FirstParagraph"/>
       </w:pPr>
       <w:r>
-        <w:rPr>
-          <w:iCs/>
-          <w:i/>
-        </w:rPr>
-        <w:t xml:space="preserve">As applicable, explain where and how you got the data. If you directly import the data from an online source, you can combine this section with the next.</w:t>
-      </w:r>
-    </w:p>
-    <w:bookmarkEnd w:id="25"/>
-    <w:bookmarkStart w:id="26" w:name="statistical-analysis"/>
-    <w:p>
-      <w:pPr>
-        <w:pStyle w:val="Heading2"/>
-      </w:pPr>
-      <w:r>
-        <w:t xml:space="preserve">3.2 Statistical analysis</w:t>
-      </w:r>
-    </w:p>
-    <w:p>
-      <w:pPr>
-        <w:pStyle w:val="FirstParagraph"/>
-      </w:pPr>
-      <w:r>
-        <w:t xml:space="preserve">After placing each state in a region of the US, we will conduct a time series analysis to determine the change in popularity over time. Further, we intended to plot overall administration of manufacturer-specific vaccines in each region to determine popularity after adjusting for distribution and time.</w:t>
+        <w:t xml:space="preserve">For our initial analyses, we fit simple linear models using overall administered vaccines as the outcome and region as the predictor. More fits can be found in the</w:t>
+      </w:r>
+      <w:r>
+        <w:t xml:space="preserve"> </w:t>
+      </w:r>
+      <w:r>
+        <w:t xml:space="preserve">‘</w:t>
+      </w:r>
+      <w:r>
+        <w:t xml:space="preserve">fitting.qmd</w:t>
+      </w:r>
+      <w:r>
+        <w:t xml:space="preserve">’</w:t>
+      </w:r>
+      <w:r>
+        <w:t xml:space="preserve"> </w:t>
+      </w:r>
+      <w:r>
+        <w:t xml:space="preserve">file.</w:t>
+      </w:r>
+      <w:r>
+        <w:t xml:space="preserve"> </w:t>
+      </w:r>
+      <w:r>
+        <w:t xml:space="preserve">To determine what the best predictor of vaccine administration in our dataset was, we used a tree-based machine learning model. Our code was modeled after the</w:t>
+      </w:r>
+      <w:r>
+        <w:t xml:space="preserve"> </w:t>
+      </w:r>
+      <w:r>
+        <w:t xml:space="preserve">‘</w:t>
+      </w:r>
+      <w:r>
+        <w:t xml:space="preserve">tidymodels</w:t>
+      </w:r>
+      <w:r>
+        <w:t xml:space="preserve">’</w:t>
+      </w:r>
+      <w:r>
+        <w:t xml:space="preserve"> </w:t>
+      </w:r>
+      <w:r>
+        <w:t xml:space="preserve">package framework; it used cross-validation and split the cleaned data into training and testing sets for comparison. We also created a null model to compare our final model to to evaluate its performance. The exact steps can be found in the</w:t>
+      </w:r>
+      <w:r>
+        <w:t xml:space="preserve"> </w:t>
+      </w:r>
+      <w:r>
+        <w:t xml:space="preserve">‘</w:t>
+      </w:r>
+      <w:r>
+        <w:t xml:space="preserve">analysis.qmd</w:t>
+      </w:r>
+      <w:r>
+        <w:t xml:space="preserve">’</w:t>
+      </w:r>
+      <w:r>
+        <w:t xml:space="preserve"> </w:t>
+      </w:r>
+      <w:r>
+        <w:t xml:space="preserve">file.</w:t>
       </w:r>
     </w:p>
     <w:p>

</xml_diff>

<commit_message>
Final Project Changes from Reviews
Final project changes based on code reviewers. Minor changes to tables. Packages added in the beginning for code files for reproducibility.  Spelling correction in manuscript. Minor adjustments to README file.
</commit_message>
<xml_diff>
--- a/products/manuscript/Manuscript.docx
+++ b/products/manuscript/Manuscript.docx
@@ -7,37 +7,61 @@
         <w:pStyle w:val="Title"/>
       </w:pPr>
       <w:r>
-        <w:t xml:space="preserve">Manuscript</w:t>
-      </w:r>
-      <w:r>
-        <w:t xml:space="preserve"> </w:t>
-      </w:r>
-      <w:r>
-        <w:t xml:space="preserve">for</w:t>
-      </w:r>
-      <w:r>
-        <w:t xml:space="preserve"> </w:t>
-      </w:r>
-      <w:r>
-        <w:t xml:space="preserve">a</w:t>
-      </w:r>
-      <w:r>
-        <w:t xml:space="preserve"> </w:t>
-      </w:r>
-      <w:r>
-        <w:t xml:space="preserve">Data</w:t>
-      </w:r>
-      <w:r>
-        <w:t xml:space="preserve"> </w:t>
-      </w:r>
-      <w:r>
-        <w:t xml:space="preserve">Analysis</w:t>
-      </w:r>
-      <w:r>
-        <w:t xml:space="preserve"> </w:t>
-      </w:r>
-      <w:r>
-        <w:t xml:space="preserve">Project</w:t>
+        <w:t xml:space="preserve">Potential</w:t>
+      </w:r>
+      <w:r>
+        <w:t xml:space="preserve"> </w:t>
+      </w:r>
+      <w:r>
+        <w:t xml:space="preserve">Drivers</w:t>
+      </w:r>
+      <w:r>
+        <w:t xml:space="preserve"> </w:t>
+      </w:r>
+      <w:r>
+        <w:t xml:space="preserve">of</w:t>
+      </w:r>
+      <w:r>
+        <w:t xml:space="preserve"> </w:t>
+      </w:r>
+      <w:r>
+        <w:t xml:space="preserve">COVID-19</w:t>
+      </w:r>
+      <w:r>
+        <w:t xml:space="preserve"> </w:t>
+      </w:r>
+      <w:r>
+        <w:t xml:space="preserve">Vaccine</w:t>
+      </w:r>
+      <w:r>
+        <w:t xml:space="preserve"> </w:t>
+      </w:r>
+      <w:r>
+        <w:t xml:space="preserve">Administration</w:t>
+      </w:r>
+      <w:r>
+        <w:t xml:space="preserve"> </w:t>
+      </w:r>
+      <w:r>
+        <w:t xml:space="preserve">Differences</w:t>
+      </w:r>
+      <w:r>
+        <w:t xml:space="preserve"> </w:t>
+      </w:r>
+      <w:r>
+        <w:t xml:space="preserve">in</w:t>
+      </w:r>
+      <w:r>
+        <w:t xml:space="preserve"> </w:t>
+      </w:r>
+      <w:r>
+        <w:t xml:space="preserve">the</w:t>
+      </w:r>
+      <w:r>
+        <w:t xml:space="preserve"> </w:t>
+      </w:r>
+      <w:r>
+        <w:t xml:space="preserve">US</w:t>
       </w:r>
     </w:p>
     <w:p>
@@ -77,7 +101,7 @@
         <w:pStyle w:val="Date"/>
       </w:pPr>
       <w:r>
-        <w:t xml:space="preserve">4/20/23</w:t>
+        <w:t xml:space="preserve">5/4/23</w:t>
       </w:r>
     </w:p>
     <w:bookmarkStart w:id="20" w:name="summaryabstract"/>
@@ -565,7 +589,7 @@
         <w:t xml:space="preserve"> </w:t>
       </w:r>
       <w:r>
-        <w:t xml:space="preserve">To determine what the best predictor of vaccine administration in our dataset was, we used a tree-based machine learning model. Our code was modeled after the</w:t>
+        <w:t xml:space="preserve">To determine what the best predictor of vaccine administration in our dataset was, we used a tree-based machine learning model. The tree-base machine learning model was chosen in order to simplify our complex dataset to a simple, interpretable model. Our code was modeled after the</w:t>
       </w:r>
       <w:r>
         <w:t xml:space="preserve"> </w:t>
@@ -872,11 +896,20 @@
         <w:t xml:space="preserve">folder.</w:t>
       </w:r>
     </w:p>
+    <w:p>
+      <w:pPr>
+        <w:pStyle w:val="TableCaption"/>
+      </w:pPr>
+      <w:r>
+        <w:t xml:space="preserve">Table 1: Final Linear Model option 1</w:t>
+      </w:r>
+    </w:p>
     <w:tbl>
       <w:tblPr>
         <w:tblStyle w:val="Table"/>
         <w:tblW w:type="auto" w:w="0"/>
         <w:tblLook w:firstRow="1" w:lastRow="0" w:firstColumn="0" w:lastColumn="0" w:noHBand="0" w:noVBand="0" w:val="0020"/>
+        <w:tblCaption w:val="Table 1: Final Linear Model option 1"/>
       </w:tblPr>
       <w:tblGrid>
         <w:gridCol w:w="1584"/>
@@ -1331,11 +1364,20 @@
         <w:t xml:space="preserve"> </w:t>
       </w:r>
     </w:p>
+    <w:p>
+      <w:pPr>
+        <w:pStyle w:val="TableCaption"/>
+      </w:pPr>
+      <w:r>
+        <w:t xml:space="preserve">Table 2: Final Linear Model option 2</w:t>
+      </w:r>
+    </w:p>
     <w:tbl>
       <w:tblPr>
         <w:tblStyle w:val="Table"/>
         <w:tblW w:type="auto" w:w="0"/>
         <w:tblLook w:firstRow="1" w:lastRow="0" w:firstColumn="0" w:lastColumn="0" w:noHBand="0" w:noVBand="0" w:val="0020"/>
+        <w:tblCaption w:val="Table 2: Final Linear Model option 2"/>
       </w:tblPr>
       <w:tblGrid>
         <w:gridCol w:w="1584"/>
@@ -1728,11 +1770,20 @@
         <w:t xml:space="preserve"> </w:t>
       </w:r>
     </w:p>
+    <w:p>
+      <w:pPr>
+        <w:pStyle w:val="TableCaption"/>
+      </w:pPr>
+      <w:r>
+        <w:t xml:space="preserve">Table 3: Machine Learning Decision Tree Final Model</w:t>
+      </w:r>
+    </w:p>
     <w:tbl>
       <w:tblPr>
         <w:tblStyle w:val="Table"/>
         <w:tblW w:type="auto" w:w="0"/>
         <w:tblLook w:firstRow="1" w:lastRow="0" w:firstColumn="0" w:lastColumn="0" w:noHBand="0" w:noVBand="0" w:val="0020"/>
+        <w:tblCaption w:val="Table 3: Machine Learning Decision Tree Final Model"/>
       </w:tblPr>
       <w:tblGrid>
         <w:gridCol w:w="1584"/>
@@ -2854,17 +2905,7 @@
         <w:pStyle w:val="FirstParagraph"/>
       </w:pPr>
       <w:r>
-        <w:t xml:space="preserve">The CDC privide weekly updates on COVID-19 vaccine distribution and administration in every state in the US. Using this data as our primary dataset, we plotted vaccine distribution and administration by time and grouped by vaccine manufacturer. We also grouped the data by region using state level data in the US, which, proved to be a significant predictor in vaccine administration numbers. To understand what other possible factors that could explain vaccine administration rates, we searched for data that we could join into our main dataset for analysis. Up-to-date, publicly available research that was compatible with our main dataset was extremely sparse. We were only able to find income data by state for the year 2021. After trimming our main dataset to include vaccine information only for the year 2021, we joined it with data that included income. Despite it’s inclusion, machine learning model outcomes suggested that US region was the strongly determinate of overall vaccine administration for the year 2021. This suggest some difference in behavior or sociological factor making persons in the Western US more likely to receive the COVID-19 vaccine.</w:t>
-      </w:r>
-      <w:r>
-        <w:t xml:space="preserve"> </w:t>
-      </w:r>
-      <w:r>
-        <w:rPr>
-          <w:iCs/>
-          <w:i/>
-        </w:rPr>
-        <w:t xml:space="preserve">Summarize what you did, what you found and what it means.</w:t>
+        <w:t xml:space="preserve">The CDC provide weekly updates on COVID-19 vaccine distribution and administration in every state in the US. Using this data as our primary dataset, we plotted vaccine distribution and administration by time and grouped by vaccine manufacturer. We also grouped the data by region using state level data in the US, which, proved to be a significant predictor in vaccine administration numbers. To understand what other possible factors that could explain vaccine administration rates, we searched for data that we could join into our main dataset for analysis. Up-to-date, publicly available research that was compatible with our main dataset was extremely sparse. We were only able to find income data by state for the year 2021. After trimming our main dataset to include vaccine information only for the year 2021, we joined it with data that included income. Despite it’s inclusion, machine learning model outcomes suggested that US region was the strongly determinate of overall vaccine administration for the year 2021. This suggest some difference in behavior or sociological factor making persons in the Western US more likely to receive the COVID-19 vaccine.</w:t>
       </w:r>
     </w:p>
     <w:bookmarkEnd w:id="38"/>
@@ -2900,7 +2941,7 @@
         <w:pStyle w:val="FirstParagraph"/>
       </w:pPr>
       <w:r>
-        <w:t xml:space="preserve">Region, particularly living in the Western region of the U.S., is a significant predictor of overall COVID-19 vaccine administration for the year 2021. While variables that could drive these numbers or speak to the behaviors and resources of these regions are not available in the vaccine administration dataset that is published weekly, there are other datasets available that can be cleaned, aggregated, and joined to study potential drivers. However, datasets with these variables are not updated as regularly and many are formatted in such a way that makes it difficult to join with our primary vaccine dataset for study. More research and resources should be devoted to cultivating data that can be analyzed to determine which regions in the U.S. was better vaccine uptake and what are the drivers of vaccine uptake or hesitancy from a national perspective.</w:t>
+        <w:t xml:space="preserve">Region, particularly living in the Western region of the U.S., is a significant predictor of overall COVID-19 vaccine administration for the year 2021. While variables that could drive these numbers or speak to the behaviors and resources of these regions are not available in the vaccine administration dataset that is published weekly, there are other datasets available that can be cleaned, aggregated, and joined to study potential drivers. However, datasets with these variables are not updated as regularly and many are formatted in such a way that makes it difficult to join with our primary vaccine dataset for study. More research and resources should be devoted to cultivating data that can be analyzed to determine which regions in the U.S. was better vaccine uptake and what are the drivers of vaccine uptake or hesitancy from a national perspective. Specifically, more data on geographic and socioeconomic factors could prove useful in assessing differences in vaccine administration.</w:t>
       </w:r>
     </w:p>
     <w:p>

</xml_diff>